<commit_message>
Ukládání souřadnic teprve při označení všech kloubů, doplnění README
</commit_message>
<xml_diff>
--- a/dokumentace/posloupnost-kliknuti.docx
+++ b/dokumentace/posloupnost-kliknuti.docx
@@ -12,13 +12,656 @@
         <mc:AlternateContent>
           <mc:Choice Requires="wps">
             <w:drawing>
-              <wp:anchor distT="45720" distB="45720" distL="114300" distR="114300" simplePos="0" relativeHeight="251691008" behindDoc="0" locked="0" layoutInCell="1" allowOverlap="1" wp14:anchorId="50AA77BF" wp14:editId="2CD241CD">
+              <wp:anchor distT="45720" distB="45720" distL="114300" distR="114300" simplePos="0" relativeHeight="251697152" behindDoc="0" locked="0" layoutInCell="1" allowOverlap="1" wp14:anchorId="7210B534" wp14:editId="188B3BCD">
+                <wp:simplePos x="0" y="0"/>
+                <wp:positionH relativeFrom="column">
+                  <wp:posOffset>4975860</wp:posOffset>
+                </wp:positionH>
+                <wp:positionV relativeFrom="paragraph">
+                  <wp:posOffset>5171440</wp:posOffset>
+                </wp:positionV>
+                <wp:extent cx="2120900" cy="787400"/>
+                <wp:effectExtent l="0" t="0" r="0" b="0"/>
+                <wp:wrapSquare wrapText="bothSides"/>
+                <wp:docPr id="17" name="Textové pole 17"/>
+                <wp:cNvGraphicFramePr>
+                  <a:graphicFrameLocks xmlns:a="http://schemas.openxmlformats.org/drawingml/2006/main"/>
+                </wp:cNvGraphicFramePr>
+                <a:graphic xmlns:a="http://schemas.openxmlformats.org/drawingml/2006/main">
+                  <a:graphicData uri="http://schemas.microsoft.com/office/word/2010/wordprocessingShape">
+                    <wps:wsp>
+                      <wps:cNvSpPr txBox="1">
+                        <a:spLocks noChangeArrowheads="1"/>
+                      </wps:cNvSpPr>
+                      <wps:spPr bwMode="auto">
+                        <a:xfrm>
+                          <a:off x="0" y="0"/>
+                          <a:ext cx="2120900" cy="787400"/>
+                        </a:xfrm>
+                        <a:prstGeom prst="rect">
+                          <a:avLst/>
+                        </a:prstGeom>
+                        <a:noFill/>
+                        <a:ln>
+                          <a:noFill/>
+                          <a:headEnd/>
+                          <a:tailEnd/>
+                        </a:ln>
+                      </wps:spPr>
+                      <wps:style>
+                        <a:lnRef idx="2">
+                          <a:schemeClr val="accent2">
+                            <a:shade val="50000"/>
+                          </a:schemeClr>
+                        </a:lnRef>
+                        <a:fillRef idx="1">
+                          <a:schemeClr val="accent2"/>
+                        </a:fillRef>
+                        <a:effectRef idx="0">
+                          <a:schemeClr val="accent2"/>
+                        </a:effectRef>
+                        <a:fontRef idx="minor">
+                          <a:schemeClr val="lt1"/>
+                        </a:fontRef>
+                      </wps:style>
+                      <wps:txbx>
+                        <w:txbxContent>
+                          <w:p>
+                            <w:pPr>
+                              <w:jc w:val="left"/>
+                              <w:rPr>
+                                <w:b/>
+                                <w:color w:val="ED7D31" w:themeColor="accent2"/>
+                                <w14:textOutline w14:w="11112" w14:cap="flat" w14:cmpd="sng" w14:algn="ctr">
+                                  <w14:noFill/>
+                                  <w14:prstDash w14:val="solid"/>
+                                  <w14:round/>
+                                </w14:textOutline>
+                              </w:rPr>
+                            </w:pPr>
+                            <w:proofErr w:type="spellStart"/>
+                            <w:r>
+                              <w:rPr>
+                                <w:b/>
+                                <w:color w:val="ED7D31" w:themeColor="accent2"/>
+                                <w14:textOutline w14:w="11112" w14:cap="flat" w14:cmpd="sng" w14:algn="ctr">
+                                  <w14:noFill/>
+                                  <w14:prstDash w14:val="solid"/>
+                                  <w14:round/>
+                                </w14:textOutline>
+                              </w:rPr>
+                              <w:t>metakarpofalangealn</w:t>
+                            </w:r>
+                            <w:r>
+                              <w:rPr>
+                                <w:b/>
+                                <w:color w:val="ED7D31" w:themeColor="accent2"/>
+                                <w14:textOutline w14:w="11112" w14:cap="flat" w14:cmpd="sng" w14:algn="ctr">
+                                  <w14:noFill/>
+                                  <w14:prstDash w14:val="solid"/>
+                                  <w14:round/>
+                                </w14:textOutline>
+                              </w:rPr>
+                              <w:t>í</w:t>
+                            </w:r>
+                            <w:proofErr w:type="spellEnd"/>
+                            <w:r>
+                              <w:rPr>
+                                <w:b/>
+                                <w:color w:val="ED7D31" w:themeColor="accent2"/>
+                                <w14:textOutline w14:w="11112" w14:cap="flat" w14:cmpd="sng" w14:algn="ctr">
+                                  <w14:noFill/>
+                                  <w14:prstDash w14:val="solid"/>
+                                  <w14:round/>
+                                </w14:textOutline>
+                              </w:rPr>
+                              <w:t xml:space="preserve"> </w:t>
+                            </w:r>
+                            <w:r>
+                              <w:rPr>
+                                <w:b/>
+                                <w:color w:val="ED7D31" w:themeColor="accent2"/>
+                                <w14:textOutline w14:w="11112" w14:cap="flat" w14:cmpd="sng" w14:algn="ctr">
+                                  <w14:noFill/>
+                                  <w14:prstDash w14:val="solid"/>
+                                  <w14:round/>
+                                </w14:textOutline>
+                              </w:rPr>
+                              <w:br/>
+                              <w:t>klouby</w:t>
+                            </w:r>
+                          </w:p>
+                        </w:txbxContent>
+                      </wps:txbx>
+                      <wps:bodyPr rot="0" vert="horz" wrap="square" lIns="91440" tIns="45720" rIns="91440" bIns="45720" anchor="t" anchorCtr="0">
+                        <a:noAutofit/>
+                      </wps:bodyPr>
+                    </wps:wsp>
+                  </a:graphicData>
+                </a:graphic>
+                <wp14:sizeRelH relativeFrom="margin">
+                  <wp14:pctWidth>0</wp14:pctWidth>
+                </wp14:sizeRelH>
+                <wp14:sizeRelV relativeFrom="margin">
+                  <wp14:pctHeight>0</wp14:pctHeight>
+                </wp14:sizeRelV>
+              </wp:anchor>
+            </w:drawing>
+          </mc:Choice>
+          <mc:Fallback>
+            <w:pict>
+              <v:shapetype w14:anchorId="7210B534" id="_x0000_t202" coordsize="21600,21600" o:spt="202" path="m,l,21600r21600,l21600,xe">
+                <v:stroke joinstyle="miter"/>
+                <v:path gradientshapeok="t" o:connecttype="rect"/>
+              </v:shapetype>
+              <v:shape id="Textové pole 17" o:spid="_x0000_s1026" type="#_x0000_t202" style="position:absolute;left:0;text-align:left;margin-left:391.8pt;margin-top:407.2pt;width:167pt;height:62pt;z-index:251697152;visibility:visible;mso-wrap-style:square;mso-width-percent:0;mso-height-percent:0;mso-wrap-distance-left:9pt;mso-wrap-distance-top:3.6pt;mso-wrap-distance-right:9pt;mso-wrap-distance-bottom:3.6pt;mso-position-horizontal:absolute;mso-position-horizontal-relative:text;mso-position-vertical:absolute;mso-position-vertical-relative:text;mso-width-percent:0;mso-height-percent:0;mso-width-relative:margin;mso-height-relative:margin;v-text-anchor:top" o:gfxdata="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" filled="f" stroked="f" strokeweight="1pt">
+                <v:textbox>
+                  <w:txbxContent>
+                    <w:p>
+                      <w:pPr>
+                        <w:jc w:val="left"/>
+                        <w:rPr>
+                          <w:b/>
+                          <w:color w:val="ED7D31" w:themeColor="accent2"/>
+                          <w14:textOutline w14:w="11112" w14:cap="flat" w14:cmpd="sng" w14:algn="ctr">
+                            <w14:noFill/>
+                            <w14:prstDash w14:val="solid"/>
+                            <w14:round/>
+                          </w14:textOutline>
+                        </w:rPr>
+                      </w:pPr>
+                      <w:proofErr w:type="spellStart"/>
+                      <w:r>
+                        <w:rPr>
+                          <w:b/>
+                          <w:color w:val="ED7D31" w:themeColor="accent2"/>
+                          <w14:textOutline w14:w="11112" w14:cap="flat" w14:cmpd="sng" w14:algn="ctr">
+                            <w14:noFill/>
+                            <w14:prstDash w14:val="solid"/>
+                            <w14:round/>
+                          </w14:textOutline>
+                        </w:rPr>
+                        <w:t>metakarpofalangealn</w:t>
+                      </w:r>
+                      <w:r>
+                        <w:rPr>
+                          <w:b/>
+                          <w:color w:val="ED7D31" w:themeColor="accent2"/>
+                          <w14:textOutline w14:w="11112" w14:cap="flat" w14:cmpd="sng" w14:algn="ctr">
+                            <w14:noFill/>
+                            <w14:prstDash w14:val="solid"/>
+                            <w14:round/>
+                          </w14:textOutline>
+                        </w:rPr>
+                        <w:t>í</w:t>
+                      </w:r>
+                      <w:proofErr w:type="spellEnd"/>
+                      <w:r>
+                        <w:rPr>
+                          <w:b/>
+                          <w:color w:val="ED7D31" w:themeColor="accent2"/>
+                          <w14:textOutline w14:w="11112" w14:cap="flat" w14:cmpd="sng" w14:algn="ctr">
+                            <w14:noFill/>
+                            <w14:prstDash w14:val="solid"/>
+                            <w14:round/>
+                          </w14:textOutline>
+                        </w:rPr>
+                        <w:t xml:space="preserve"> </w:t>
+                      </w:r>
+                      <w:r>
+                        <w:rPr>
+                          <w:b/>
+                          <w:color w:val="ED7D31" w:themeColor="accent2"/>
+                          <w14:textOutline w14:w="11112" w14:cap="flat" w14:cmpd="sng" w14:algn="ctr">
+                            <w14:noFill/>
+                            <w14:prstDash w14:val="solid"/>
+                            <w14:round/>
+                          </w14:textOutline>
+                        </w:rPr>
+                        <w:br/>
+                        <w:t>klouby</w:t>
+                      </w:r>
+                    </w:p>
+                  </w:txbxContent>
+                </v:textbox>
+                <w10:wrap type="square"/>
+              </v:shape>
+            </w:pict>
+          </mc:Fallback>
+        </mc:AlternateContent>
+      </w:r>
+      <w:r>
+        <w:rPr>
+          <w:noProof/>
+        </w:rPr>
+        <mc:AlternateContent>
+          <mc:Choice Requires="wps">
+            <w:drawing>
+              <wp:anchor distT="45720" distB="45720" distL="114300" distR="114300" simplePos="0" relativeHeight="251688960" behindDoc="0" locked="0" layoutInCell="1" allowOverlap="1" wp14:anchorId="46CE4643" wp14:editId="17E75793">
+                <wp:simplePos x="0" y="0"/>
+                <wp:positionH relativeFrom="column">
+                  <wp:posOffset>4899437</wp:posOffset>
+                </wp:positionH>
+                <wp:positionV relativeFrom="paragraph">
+                  <wp:posOffset>4803652</wp:posOffset>
+                </wp:positionV>
+                <wp:extent cx="898525" cy="486410"/>
+                <wp:effectExtent l="0" t="0" r="0" b="0"/>
+                <wp:wrapSquare wrapText="bothSides"/>
+                <wp:docPr id="2" name="Textové pole 2"/>
+                <wp:cNvGraphicFramePr>
+                  <a:graphicFrameLocks xmlns:a="http://schemas.openxmlformats.org/drawingml/2006/main"/>
+                </wp:cNvGraphicFramePr>
+                <a:graphic xmlns:a="http://schemas.openxmlformats.org/drawingml/2006/main">
+                  <a:graphicData uri="http://schemas.microsoft.com/office/word/2010/wordprocessingShape">
+                    <wps:wsp>
+                      <wps:cNvSpPr txBox="1">
+                        <a:spLocks noChangeArrowheads="1"/>
+                      </wps:cNvSpPr>
+                      <wps:spPr bwMode="auto">
+                        <a:xfrm>
+                          <a:off x="0" y="0"/>
+                          <a:ext cx="898525" cy="486410"/>
+                        </a:xfrm>
+                        <a:prstGeom prst="rect">
+                          <a:avLst/>
+                        </a:prstGeom>
+                        <a:noFill/>
+                        <a:ln>
+                          <a:noFill/>
+                          <a:headEnd/>
+                          <a:tailEnd/>
+                        </a:ln>
+                      </wps:spPr>
+                      <wps:style>
+                        <a:lnRef idx="2">
+                          <a:schemeClr val="accent2">
+                            <a:shade val="50000"/>
+                          </a:schemeClr>
+                        </a:lnRef>
+                        <a:fillRef idx="1">
+                          <a:schemeClr val="accent2"/>
+                        </a:fillRef>
+                        <a:effectRef idx="0">
+                          <a:schemeClr val="accent2"/>
+                        </a:effectRef>
+                        <a:fontRef idx="minor">
+                          <a:schemeClr val="lt1"/>
+                        </a:fontRef>
+                      </wps:style>
+                      <wps:txbx>
+                        <w:txbxContent>
+                          <w:p>
+                            <w:pPr>
+                              <w:jc w:val="center"/>
+                              <w:rPr>
+                                <w:b/>
+                                <w:color w:val="ED7D31" w:themeColor="accent2"/>
+                                <w:sz w:val="44"/>
+                                <w:szCs w:val="44"/>
+                                <w14:textOutline w14:w="11112" w14:cap="flat" w14:cmpd="sng" w14:algn="ctr">
+                                  <w14:noFill/>
+                                  <w14:prstDash w14:val="solid"/>
+                                  <w14:round/>
+                                </w14:textOutline>
+                              </w:rPr>
+                            </w:pPr>
+                            <w:r>
+                              <w:rPr>
+                                <w:b/>
+                                <w:color w:val="ED7D31" w:themeColor="accent2"/>
+                                <w:sz w:val="44"/>
+                                <w:szCs w:val="44"/>
+                                <w14:textOutline w14:w="11112" w14:cap="flat" w14:cmpd="sng" w14:algn="ctr">
+                                  <w14:noFill/>
+                                  <w14:prstDash w14:val="solid"/>
+                                  <w14:round/>
+                                </w14:textOutline>
+                              </w:rPr>
+                              <w:t>MCP</w:t>
+                            </w:r>
+                          </w:p>
+                        </w:txbxContent>
+                      </wps:txbx>
+                      <wps:bodyPr rot="0" vert="horz" wrap="square" lIns="91440" tIns="45720" rIns="91440" bIns="45720" anchor="t" anchorCtr="0">
+                        <a:noAutofit/>
+                      </wps:bodyPr>
+                    </wps:wsp>
+                  </a:graphicData>
+                </a:graphic>
+                <wp14:sizeRelH relativeFrom="margin">
+                  <wp14:pctWidth>0</wp14:pctWidth>
+                </wp14:sizeRelH>
+                <wp14:sizeRelV relativeFrom="margin">
+                  <wp14:pctHeight>0</wp14:pctHeight>
+                </wp14:sizeRelV>
+              </wp:anchor>
+            </w:drawing>
+          </mc:Choice>
+          <mc:Fallback>
+            <w:pict>
+              <v:shape w14:anchorId="46CE4643" id="Textové pole 2" o:spid="_x0000_s1027" type="#_x0000_t202" style="position:absolute;left:0;text-align:left;margin-left:385.8pt;margin-top:378.25pt;width:70.75pt;height:38.3pt;z-index:251688960;visibility:visible;mso-wrap-style:square;mso-width-percent:0;mso-height-percent:0;mso-wrap-distance-left:9pt;mso-wrap-distance-top:3.6pt;mso-wrap-distance-right:9pt;mso-wrap-distance-bottom:3.6pt;mso-position-horizontal:absolute;mso-position-horizontal-relative:text;mso-position-vertical:absolute;mso-position-vertical-relative:text;mso-width-percent:0;mso-height-percent:0;mso-width-relative:margin;mso-height-relative:margin;v-text-anchor:top" o:gfxdata="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" filled="f" stroked="f" strokeweight="1pt">
+                <v:textbox>
+                  <w:txbxContent>
+                    <w:p>
+                      <w:pPr>
+                        <w:jc w:val="center"/>
+                        <w:rPr>
+                          <w:b/>
+                          <w:color w:val="ED7D31" w:themeColor="accent2"/>
+                          <w:sz w:val="44"/>
+                          <w:szCs w:val="44"/>
+                          <w14:textOutline w14:w="11112" w14:cap="flat" w14:cmpd="sng" w14:algn="ctr">
+                            <w14:noFill/>
+                            <w14:prstDash w14:val="solid"/>
+                            <w14:round/>
+                          </w14:textOutline>
+                        </w:rPr>
+                      </w:pPr>
+                      <w:r>
+                        <w:rPr>
+                          <w:b/>
+                          <w:color w:val="ED7D31" w:themeColor="accent2"/>
+                          <w:sz w:val="44"/>
+                          <w:szCs w:val="44"/>
+                          <w14:textOutline w14:w="11112" w14:cap="flat" w14:cmpd="sng" w14:algn="ctr">
+                            <w14:noFill/>
+                            <w14:prstDash w14:val="solid"/>
+                            <w14:round/>
+                          </w14:textOutline>
+                        </w:rPr>
+                        <w:t>MCP</w:t>
+                      </w:r>
+                    </w:p>
+                  </w:txbxContent>
+                </v:textbox>
+                <w10:wrap type="square"/>
+              </v:shape>
+            </w:pict>
+          </mc:Fallback>
+        </mc:AlternateContent>
+      </w:r>
+      <w:r>
+        <w:rPr>
+          <w:noProof/>
+        </w:rPr>
+        <mc:AlternateContent>
+          <mc:Choice Requires="wps">
+            <w:drawing>
+              <wp:anchor distT="45720" distB="45720" distL="114300" distR="114300" simplePos="0" relativeHeight="251699200" behindDoc="0" locked="0" layoutInCell="1" allowOverlap="1" wp14:anchorId="736335CC" wp14:editId="3EC39FF1">
+                <wp:simplePos x="0" y="0"/>
+                <wp:positionH relativeFrom="column">
+                  <wp:posOffset>4977765</wp:posOffset>
+                </wp:positionH>
+                <wp:positionV relativeFrom="paragraph">
+                  <wp:posOffset>4025900</wp:posOffset>
+                </wp:positionV>
+                <wp:extent cx="2044700" cy="679450"/>
+                <wp:effectExtent l="0" t="0" r="0" b="0"/>
+                <wp:wrapSquare wrapText="bothSides"/>
+                <wp:docPr id="18" name="Textové pole 18"/>
+                <wp:cNvGraphicFramePr>
+                  <a:graphicFrameLocks xmlns:a="http://schemas.openxmlformats.org/drawingml/2006/main"/>
+                </wp:cNvGraphicFramePr>
+                <a:graphic xmlns:a="http://schemas.openxmlformats.org/drawingml/2006/main">
+                  <a:graphicData uri="http://schemas.microsoft.com/office/word/2010/wordprocessingShape">
+                    <wps:wsp>
+                      <wps:cNvSpPr txBox="1">
+                        <a:spLocks noChangeArrowheads="1"/>
+                      </wps:cNvSpPr>
+                      <wps:spPr bwMode="auto">
+                        <a:xfrm>
+                          <a:off x="0" y="0"/>
+                          <a:ext cx="2044700" cy="679450"/>
+                        </a:xfrm>
+                        <a:prstGeom prst="rect">
+                          <a:avLst/>
+                        </a:prstGeom>
+                        <a:noFill/>
+                        <a:ln>
+                          <a:noFill/>
+                          <a:headEnd/>
+                          <a:tailEnd/>
+                        </a:ln>
+                      </wps:spPr>
+                      <wps:style>
+                        <a:lnRef idx="2">
+                          <a:schemeClr val="accent2">
+                            <a:shade val="50000"/>
+                          </a:schemeClr>
+                        </a:lnRef>
+                        <a:fillRef idx="1">
+                          <a:schemeClr val="accent2"/>
+                        </a:fillRef>
+                        <a:effectRef idx="0">
+                          <a:schemeClr val="accent2"/>
+                        </a:effectRef>
+                        <a:fontRef idx="minor">
+                          <a:schemeClr val="lt1"/>
+                        </a:fontRef>
+                      </wps:style>
+                      <wps:txbx>
+                        <w:txbxContent>
+                          <w:p>
+                            <w:pPr>
+                              <w:jc w:val="left"/>
+                              <w:rPr>
+                                <w:b/>
+                                <w:color w:val="70AD47" w:themeColor="accent6"/>
+                                <w14:textOutline w14:w="11112" w14:cap="flat" w14:cmpd="sng" w14:algn="ctr">
+                                  <w14:noFill/>
+                                  <w14:prstDash w14:val="solid"/>
+                                  <w14:round/>
+                                </w14:textOutline>
+                              </w:rPr>
+                            </w:pPr>
+                            <w:r>
+                              <w:rPr>
+                                <w:b/>
+                                <w:color w:val="70AD47" w:themeColor="accent6"/>
+                                <w14:textOutline w14:w="11112" w14:cap="flat" w14:cmpd="sng" w14:algn="ctr">
+                                  <w14:noFill/>
+                                  <w14:prstDash w14:val="solid"/>
+                                  <w14:round/>
+                                </w14:textOutline>
+                              </w:rPr>
+                              <w:t xml:space="preserve">proximální </w:t>
+                            </w:r>
+                            <w:r>
+                              <w:rPr>
+                                <w:b/>
+                                <w:color w:val="70AD47" w:themeColor="accent6"/>
+                                <w14:textOutline w14:w="11112" w14:cap="flat" w14:cmpd="sng" w14:algn="ctr">
+                                  <w14:noFill/>
+                                  <w14:prstDash w14:val="solid"/>
+                                  <w14:round/>
+                                </w14:textOutline>
+                              </w:rPr>
+                              <w:br/>
+                            </w:r>
+                            <w:proofErr w:type="spellStart"/>
+                            <w:r>
+                              <w:rPr>
+                                <w:b/>
+                                <w:color w:val="70AD47" w:themeColor="accent6"/>
+                                <w14:textOutline w14:w="11112" w14:cap="flat" w14:cmpd="sng" w14:algn="ctr">
+                                  <w14:noFill/>
+                                  <w14:prstDash w14:val="solid"/>
+                                  <w14:round/>
+                                </w14:textOutline>
+                              </w:rPr>
+                              <w:t>interfalangeální</w:t>
+                            </w:r>
+                            <w:proofErr w:type="spellEnd"/>
+                            <w:r>
+                              <w:rPr>
+                                <w:b/>
+                                <w:color w:val="70AD47" w:themeColor="accent6"/>
+                                <w14:textOutline w14:w="11112" w14:cap="flat" w14:cmpd="sng" w14:algn="ctr">
+                                  <w14:noFill/>
+                                  <w14:prstDash w14:val="solid"/>
+                                  <w14:round/>
+                                </w14:textOutline>
+                              </w:rPr>
+                              <w:t xml:space="preserve"> </w:t>
+                            </w:r>
+                            <w:r>
+                              <w:rPr>
+                                <w:b/>
+                                <w:color w:val="70AD47" w:themeColor="accent6"/>
+                                <w14:textOutline w14:w="11112" w14:cap="flat" w14:cmpd="sng" w14:algn="ctr">
+                                  <w14:noFill/>
+                                  <w14:prstDash w14:val="solid"/>
+                                  <w14:round/>
+                                </w14:textOutline>
+                              </w:rPr>
+                              <w:br/>
+                            </w:r>
+                            <w:r>
+                              <w:rPr>
+                                <w:b/>
+                                <w:color w:val="70AD47" w:themeColor="accent6"/>
+                                <w14:textOutline w14:w="11112" w14:cap="flat" w14:cmpd="sng" w14:algn="ctr">
+                                  <w14:noFill/>
+                                  <w14:prstDash w14:val="solid"/>
+                                  <w14:round/>
+                                </w14:textOutline>
+                              </w:rPr>
+                              <w:t>klouby</w:t>
+                            </w:r>
+                          </w:p>
+                        </w:txbxContent>
+                      </wps:txbx>
+                      <wps:bodyPr rot="0" vert="horz" wrap="square" lIns="91440" tIns="45720" rIns="91440" bIns="45720" anchor="t" anchorCtr="0">
+                        <a:noAutofit/>
+                      </wps:bodyPr>
+                    </wps:wsp>
+                  </a:graphicData>
+                </a:graphic>
+                <wp14:sizeRelH relativeFrom="margin">
+                  <wp14:pctWidth>0</wp14:pctWidth>
+                </wp14:sizeRelH>
+                <wp14:sizeRelV relativeFrom="margin">
+                  <wp14:pctHeight>0</wp14:pctHeight>
+                </wp14:sizeRelV>
+              </wp:anchor>
+            </w:drawing>
+          </mc:Choice>
+          <mc:Fallback>
+            <w:pict>
+              <v:shape w14:anchorId="736335CC" id="Textové pole 18" o:spid="_x0000_s1028" type="#_x0000_t202" style="position:absolute;left:0;text-align:left;margin-left:391.95pt;margin-top:317pt;width:161pt;height:53.5pt;z-index:251699200;visibility:visible;mso-wrap-style:square;mso-width-percent:0;mso-height-percent:0;mso-wrap-distance-left:9pt;mso-wrap-distance-top:3.6pt;mso-wrap-distance-right:9pt;mso-wrap-distance-bottom:3.6pt;mso-position-horizontal:absolute;mso-position-horizontal-relative:text;mso-position-vertical:absolute;mso-position-vertical-relative:text;mso-width-percent:0;mso-height-percent:0;mso-width-relative:margin;mso-height-relative:margin;v-text-anchor:top" o:gfxdata="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" filled="f" stroked="f" strokeweight="1pt">
+                <v:textbox>
+                  <w:txbxContent>
+                    <w:p>
+                      <w:pPr>
+                        <w:jc w:val="left"/>
+                        <w:rPr>
+                          <w:b/>
+                          <w:color w:val="70AD47" w:themeColor="accent6"/>
+                          <w14:textOutline w14:w="11112" w14:cap="flat" w14:cmpd="sng" w14:algn="ctr">
+                            <w14:noFill/>
+                            <w14:prstDash w14:val="solid"/>
+                            <w14:round/>
+                          </w14:textOutline>
+                        </w:rPr>
+                      </w:pPr>
+                      <w:r>
+                        <w:rPr>
+                          <w:b/>
+                          <w:color w:val="70AD47" w:themeColor="accent6"/>
+                          <w14:textOutline w14:w="11112" w14:cap="flat" w14:cmpd="sng" w14:algn="ctr">
+                            <w14:noFill/>
+                            <w14:prstDash w14:val="solid"/>
+                            <w14:round/>
+                          </w14:textOutline>
+                        </w:rPr>
+                        <w:t xml:space="preserve">proximální </w:t>
+                      </w:r>
+                      <w:r>
+                        <w:rPr>
+                          <w:b/>
+                          <w:color w:val="70AD47" w:themeColor="accent6"/>
+                          <w14:textOutline w14:w="11112" w14:cap="flat" w14:cmpd="sng" w14:algn="ctr">
+                            <w14:noFill/>
+                            <w14:prstDash w14:val="solid"/>
+                            <w14:round/>
+                          </w14:textOutline>
+                        </w:rPr>
+                        <w:br/>
+                      </w:r>
+                      <w:proofErr w:type="spellStart"/>
+                      <w:r>
+                        <w:rPr>
+                          <w:b/>
+                          <w:color w:val="70AD47" w:themeColor="accent6"/>
+                          <w14:textOutline w14:w="11112" w14:cap="flat" w14:cmpd="sng" w14:algn="ctr">
+                            <w14:noFill/>
+                            <w14:prstDash w14:val="solid"/>
+                            <w14:round/>
+                          </w14:textOutline>
+                        </w:rPr>
+                        <w:t>interfalangeální</w:t>
+                      </w:r>
+                      <w:proofErr w:type="spellEnd"/>
+                      <w:r>
+                        <w:rPr>
+                          <w:b/>
+                          <w:color w:val="70AD47" w:themeColor="accent6"/>
+                          <w14:textOutline w14:w="11112" w14:cap="flat" w14:cmpd="sng" w14:algn="ctr">
+                            <w14:noFill/>
+                            <w14:prstDash w14:val="solid"/>
+                            <w14:round/>
+                          </w14:textOutline>
+                        </w:rPr>
+                        <w:t xml:space="preserve"> </w:t>
+                      </w:r>
+                      <w:r>
+                        <w:rPr>
+                          <w:b/>
+                          <w:color w:val="70AD47" w:themeColor="accent6"/>
+                          <w14:textOutline w14:w="11112" w14:cap="flat" w14:cmpd="sng" w14:algn="ctr">
+                            <w14:noFill/>
+                            <w14:prstDash w14:val="solid"/>
+                            <w14:round/>
+                          </w14:textOutline>
+                        </w:rPr>
+                        <w:br/>
+                      </w:r>
+                      <w:r>
+                        <w:rPr>
+                          <w:b/>
+                          <w:color w:val="70AD47" w:themeColor="accent6"/>
+                          <w14:textOutline w14:w="11112" w14:cap="flat" w14:cmpd="sng" w14:algn="ctr">
+                            <w14:noFill/>
+                            <w14:prstDash w14:val="solid"/>
+                            <w14:round/>
+                          </w14:textOutline>
+                        </w:rPr>
+                        <w:t>klouby</w:t>
+                      </w:r>
+                    </w:p>
+                  </w:txbxContent>
+                </v:textbox>
+                <w10:wrap type="square"/>
+              </v:shape>
+            </w:pict>
+          </mc:Fallback>
+        </mc:AlternateContent>
+      </w:r>
+      <w:r>
+        <w:rPr>
+          <w:noProof/>
+        </w:rPr>
+        <mc:AlternateContent>
+          <mc:Choice Requires="wps">
+            <w:drawing>
+              <wp:anchor distT="45720" distB="45720" distL="114300" distR="114300" simplePos="0" relativeHeight="251691008" behindDoc="0" locked="0" layoutInCell="1" allowOverlap="1" wp14:anchorId="50AA77BF" wp14:editId="71DBAFF9">
                 <wp:simplePos x="0" y="0"/>
                 <wp:positionH relativeFrom="column">
                   <wp:posOffset>4901565</wp:posOffset>
                 </wp:positionH>
                 <wp:positionV relativeFrom="paragraph">
-                  <wp:posOffset>3634740</wp:posOffset>
+                  <wp:posOffset>3664428</wp:posOffset>
                 </wp:positionV>
                 <wp:extent cx="787400" cy="486410"/>
                 <wp:effectExtent l="0" t="0" r="0" b="0"/>
@@ -135,11 +778,7 @@
           </mc:Choice>
           <mc:Fallback>
             <w:pict>
-              <v:shapetype w14:anchorId="50AA77BF" id="_x0000_t202" coordsize="21600,21600" o:spt="202" path="m,l,21600r21600,l21600,xe">
-                <v:stroke joinstyle="miter"/>
-                <v:path gradientshapeok="t" o:connecttype="rect"/>
-              </v:shapetype>
-              <v:shape id="Textové pole 2" o:spid="_x0000_s1026" type="#_x0000_t202" style="position:absolute;left:0;text-align:left;margin-left:385.95pt;margin-top:286.2pt;width:62pt;height:38.3pt;z-index:251691008;visibility:visible;mso-wrap-style:square;mso-width-percent:0;mso-height-percent:0;mso-wrap-distance-left:9pt;mso-wrap-distance-top:3.6pt;mso-wrap-distance-right:9pt;mso-wrap-distance-bottom:3.6pt;mso-position-horizontal:absolute;mso-position-horizontal-relative:text;mso-position-vertical:absolute;mso-position-vertical-relative:text;mso-width-percent:0;mso-height-percent:0;mso-width-relative:margin;mso-height-relative:margin;v-text-anchor:top" o:gfxdata="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" filled="f" stroked="f" strokeweight="1pt">
+              <v:shape w14:anchorId="50AA77BF" id="_x0000_s1029" type="#_x0000_t202" style="position:absolute;left:0;text-align:left;margin-left:385.95pt;margin-top:288.55pt;width:62pt;height:38.3pt;z-index:251691008;visibility:visible;mso-wrap-style:square;mso-width-percent:0;mso-height-percent:0;mso-wrap-distance-left:9pt;mso-wrap-distance-top:3.6pt;mso-wrap-distance-right:9pt;mso-wrap-distance-bottom:3.6pt;mso-position-horizontal:absolute;mso-position-horizontal-relative:text;mso-position-vertical:absolute;mso-position-vertical-relative:text;mso-width-percent:0;mso-height-percent:0;mso-width-relative:margin;mso-height-relative:margin;v-text-anchor:top" o:gfxdata="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" filled="f" stroked="f" strokeweight="1pt">
                 <v:textbox>
                   <w:txbxContent>
                     <w:p>
@@ -201,24 +840,21 @@
         </mc:AlternateContent>
       </w:r>
       <w:r>
-        <w:rPr>
-          <w:noProof/>
-        </w:rPr>
         <mc:AlternateContent>
           <mc:Choice Requires="wps">
             <w:drawing>
-              <wp:anchor distT="45720" distB="45720" distL="114300" distR="114300" simplePos="0" relativeHeight="251699200" behindDoc="0" locked="0" layoutInCell="1" allowOverlap="1" wp14:anchorId="736335CC" wp14:editId="5DE3CB85">
+              <wp:anchor distT="45720" distB="45720" distL="114300" distR="114300" simplePos="0" relativeHeight="251708416" behindDoc="0" locked="0" layoutInCell="1" allowOverlap="1" wp14:anchorId="7B0D7E51" wp14:editId="13FAD1FB">
                 <wp:simplePos x="0" y="0"/>
                 <wp:positionH relativeFrom="column">
-                  <wp:posOffset>4977823</wp:posOffset>
+                  <wp:posOffset>4975860</wp:posOffset>
                 </wp:positionH>
                 <wp:positionV relativeFrom="paragraph">
-                  <wp:posOffset>3996805</wp:posOffset>
+                  <wp:posOffset>6211570</wp:posOffset>
                 </wp:positionV>
-                <wp:extent cx="2044700" cy="679450"/>
+                <wp:extent cx="2120900" cy="787400"/>
                 <wp:effectExtent l="0" t="0" r="0" b="0"/>
                 <wp:wrapSquare wrapText="bothSides"/>
-                <wp:docPr id="18" name="Textové pole 18"/>
+                <wp:docPr id="23" name="Textové pole 23"/>
                 <wp:cNvGraphicFramePr>
                   <a:graphicFrameLocks xmlns:a="http://schemas.openxmlformats.org/drawingml/2006/main"/>
                 </wp:cNvGraphicFramePr>
@@ -231,7 +867,7 @@
                       <wps:spPr bwMode="auto">
                         <a:xfrm>
                           <a:off x="0" y="0"/>
-                          <a:ext cx="2044700" cy="679450"/>
+                          <a:ext cx="2120900" cy="787400"/>
                         </a:xfrm>
                         <a:prstGeom prst="rect">
                           <a:avLst/>
@@ -266,7 +902,7 @@
                               <w:jc w:val="left"/>
                               <w:rPr>
                                 <w:b/>
-                                <w:color w:val="70AD47" w:themeColor="accent6"/>
+                                <w:color w:val="7030A0"/>
                                 <w14:textOutline w14:w="11112" w14:cap="flat" w14:cmpd="sng" w14:algn="ctr">
                                   <w14:noFill/>
                                   <w14:prstDash w14:val="solid"/>
@@ -274,48 +910,24 @@
                                 </w14:textOutline>
                               </w:rPr>
                             </w:pPr>
-                            <w:r>
-                              <w:rPr>
-                                <w:b/>
-                                <w:color w:val="70AD47" w:themeColor="accent6"/>
-                                <w14:textOutline w14:w="11112" w14:cap="flat" w14:cmpd="sng" w14:algn="ctr">
-                                  <w14:noFill/>
-                                  <w14:prstDash w14:val="solid"/>
-                                  <w14:round/>
-                                </w14:textOutline>
-                              </w:rPr>
-                              <w:t xml:space="preserve">proximální </w:t>
-                            </w:r>
-                            <w:r>
-                              <w:rPr>
-                                <w:b/>
-                                <w:color w:val="70AD47" w:themeColor="accent6"/>
-                                <w14:textOutline w14:w="11112" w14:cap="flat" w14:cmpd="sng" w14:algn="ctr">
-                                  <w14:noFill/>
-                                  <w14:prstDash w14:val="solid"/>
-                                  <w14:round/>
-                                </w14:textOutline>
-                              </w:rPr>
-                              <w:br/>
-                            </w:r>
                             <w:proofErr w:type="spellStart"/>
                             <w:r>
                               <w:rPr>
                                 <w:b/>
-                                <w:color w:val="70AD47" w:themeColor="accent6"/>
+                                <w:color w:val="7030A0"/>
                                 <w14:textOutline w14:w="11112" w14:cap="flat" w14:cmpd="sng" w14:algn="ctr">
                                   <w14:noFill/>
                                   <w14:prstDash w14:val="solid"/>
                                   <w14:round/>
                                 </w14:textOutline>
                               </w:rPr>
-                              <w:t>interfalangeální</w:t>
+                              <w:t>radiokarpální</w:t>
                             </w:r>
                             <w:proofErr w:type="spellEnd"/>
                             <w:r>
                               <w:rPr>
                                 <w:b/>
-                                <w:color w:val="70AD47" w:themeColor="accent6"/>
+                                <w:color w:val="7030A0"/>
                                 <w14:textOutline w14:w="11112" w14:cap="flat" w14:cmpd="sng" w14:algn="ctr">
                                   <w14:noFill/>
                                   <w14:prstDash w14:val="solid"/>
@@ -327,7 +939,7 @@
                             <w:r>
                               <w:rPr>
                                 <w:b/>
-                                <w:color w:val="70AD47" w:themeColor="accent6"/>
+                                <w:color w:val="7030A0"/>
                                 <w14:textOutline w14:w="11112" w14:cap="flat" w14:cmpd="sng" w14:algn="ctr">
                                   <w14:noFill/>
                                   <w14:prstDash w14:val="solid"/>
@@ -335,18 +947,7 @@
                                 </w14:textOutline>
                               </w:rPr>
                               <w:br/>
-                            </w:r>
-                            <w:r>
-                              <w:rPr>
-                                <w:b/>
-                                <w:color w:val="70AD47" w:themeColor="accent6"/>
-                                <w14:textOutline w14:w="11112" w14:cap="flat" w14:cmpd="sng" w14:algn="ctr">
-                                  <w14:noFill/>
-                                  <w14:prstDash w14:val="solid"/>
-                                  <w14:round/>
-                                </w14:textOutline>
-                              </w:rPr>
-                              <w:t>klouby</w:t>
+                              <w:t>kloub</w:t>
                             </w:r>
                           </w:p>
                         </w:txbxContent>
@@ -368,7 +969,7 @@
           </mc:Choice>
           <mc:Fallback>
             <w:pict>
-              <v:shape w14:anchorId="736335CC" id="Textové pole 18" o:spid="_x0000_s1027" type="#_x0000_t202" style="position:absolute;left:0;text-align:left;margin-left:391.95pt;margin-top:314.7pt;width:161pt;height:53.5pt;z-index:251699200;visibility:visible;mso-wrap-style:square;mso-width-percent:0;mso-height-percent:0;mso-wrap-distance-left:9pt;mso-wrap-distance-top:3.6pt;mso-wrap-distance-right:9pt;mso-wrap-distance-bottom:3.6pt;mso-position-horizontal:absolute;mso-position-horizontal-relative:text;mso-position-vertical:absolute;mso-position-vertical-relative:text;mso-width-percent:0;mso-height-percent:0;mso-width-relative:margin;mso-height-relative:margin;v-text-anchor:top" o:gfxdata="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" filled="f" stroked="f" strokeweight="1pt">
+              <v:shape w14:anchorId="7B0D7E51" id="Textové pole 23" o:spid="_x0000_s1030" type="#_x0000_t202" style="position:absolute;left:0;text-align:left;margin-left:391.8pt;margin-top:489.1pt;width:167pt;height:62pt;z-index:251708416;visibility:visible;mso-wrap-style:square;mso-width-percent:0;mso-height-percent:0;mso-wrap-distance-left:9pt;mso-wrap-distance-top:3.6pt;mso-wrap-distance-right:9pt;mso-wrap-distance-bottom:3.6pt;mso-position-horizontal:absolute;mso-position-horizontal-relative:text;mso-position-vertical:absolute;mso-position-vertical-relative:text;mso-width-percent:0;mso-height-percent:0;mso-width-relative:margin;mso-height-relative:margin;v-text-anchor:top" o:gfxdata="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" filled="f" stroked="f" strokeweight="1pt">
                 <v:textbox>
                   <w:txbxContent>
                     <w:p>
@@ -376,7 +977,7 @@
                         <w:jc w:val="left"/>
                         <w:rPr>
                           <w:b/>
-                          <w:color w:val="70AD47" w:themeColor="accent6"/>
+                          <w:color w:val="7030A0"/>
                           <w14:textOutline w14:w="11112" w14:cap="flat" w14:cmpd="sng" w14:algn="ctr">
                             <w14:noFill/>
                             <w14:prstDash w14:val="solid"/>
@@ -384,48 +985,24 @@
                           </w14:textOutline>
                         </w:rPr>
                       </w:pPr>
-                      <w:r>
-                        <w:rPr>
-                          <w:b/>
-                          <w:color w:val="70AD47" w:themeColor="accent6"/>
-                          <w14:textOutline w14:w="11112" w14:cap="flat" w14:cmpd="sng" w14:algn="ctr">
-                            <w14:noFill/>
-                            <w14:prstDash w14:val="solid"/>
-                            <w14:round/>
-                          </w14:textOutline>
-                        </w:rPr>
-                        <w:t xml:space="preserve">proximální </w:t>
-                      </w:r>
-                      <w:r>
-                        <w:rPr>
-                          <w:b/>
-                          <w:color w:val="70AD47" w:themeColor="accent6"/>
-                          <w14:textOutline w14:w="11112" w14:cap="flat" w14:cmpd="sng" w14:algn="ctr">
-                            <w14:noFill/>
-                            <w14:prstDash w14:val="solid"/>
-                            <w14:round/>
-                          </w14:textOutline>
-                        </w:rPr>
-                        <w:br/>
-                      </w:r>
                       <w:proofErr w:type="spellStart"/>
                       <w:r>
                         <w:rPr>
                           <w:b/>
-                          <w:color w:val="70AD47" w:themeColor="accent6"/>
+                          <w:color w:val="7030A0"/>
                           <w14:textOutline w14:w="11112" w14:cap="flat" w14:cmpd="sng" w14:algn="ctr">
                             <w14:noFill/>
                             <w14:prstDash w14:val="solid"/>
                             <w14:round/>
                           </w14:textOutline>
                         </w:rPr>
-                        <w:t>interfalangeální</w:t>
+                        <w:t>radiokarpální</w:t>
                       </w:r>
                       <w:proofErr w:type="spellEnd"/>
                       <w:r>
                         <w:rPr>
                           <w:b/>
-                          <w:color w:val="70AD47" w:themeColor="accent6"/>
+                          <w:color w:val="7030A0"/>
                           <w14:textOutline w14:w="11112" w14:cap="flat" w14:cmpd="sng" w14:algn="ctr">
                             <w14:noFill/>
                             <w14:prstDash w14:val="solid"/>
@@ -437,7 +1014,7 @@
                       <w:r>
                         <w:rPr>
                           <w:b/>
-                          <w:color w:val="70AD47" w:themeColor="accent6"/>
+                          <w:color w:val="7030A0"/>
                           <w14:textOutline w14:w="11112" w14:cap="flat" w14:cmpd="sng" w14:algn="ctr">
                             <w14:noFill/>
                             <w14:prstDash w14:val="solid"/>
@@ -445,18 +1022,155 @@
                           </w14:textOutline>
                         </w:rPr>
                         <w:br/>
+                        <w:t>kloub</w:t>
                       </w:r>
+                    </w:p>
+                  </w:txbxContent>
+                </v:textbox>
+                <w10:wrap type="square"/>
+              </v:shape>
+            </w:pict>
+          </mc:Fallback>
+        </mc:AlternateContent>
+      </w:r>
+      <w:r>
+        <mc:AlternateContent>
+          <mc:Choice Requires="wps">
+            <w:drawing>
+              <wp:anchor distT="45720" distB="45720" distL="114300" distR="114300" simplePos="0" relativeHeight="251707392" behindDoc="0" locked="0" layoutInCell="1" allowOverlap="1" wp14:anchorId="4076A8F9" wp14:editId="18563AAA">
+                <wp:simplePos x="0" y="0"/>
+                <wp:positionH relativeFrom="column">
+                  <wp:posOffset>4903882</wp:posOffset>
+                </wp:positionH>
+                <wp:positionV relativeFrom="paragraph">
+                  <wp:posOffset>5843658</wp:posOffset>
+                </wp:positionV>
+                <wp:extent cx="898525" cy="486410"/>
+                <wp:effectExtent l="0" t="0" r="0" b="0"/>
+                <wp:wrapSquare wrapText="bothSides"/>
+                <wp:docPr id="22" name="Textové pole 22"/>
+                <wp:cNvGraphicFramePr>
+                  <a:graphicFrameLocks xmlns:a="http://schemas.openxmlformats.org/drawingml/2006/main"/>
+                </wp:cNvGraphicFramePr>
+                <a:graphic xmlns:a="http://schemas.openxmlformats.org/drawingml/2006/main">
+                  <a:graphicData uri="http://schemas.microsoft.com/office/word/2010/wordprocessingShape">
+                    <wps:wsp>
+                      <wps:cNvSpPr txBox="1">
+                        <a:spLocks noChangeArrowheads="1"/>
+                      </wps:cNvSpPr>
+                      <wps:spPr bwMode="auto">
+                        <a:xfrm>
+                          <a:off x="0" y="0"/>
+                          <a:ext cx="898525" cy="486410"/>
+                        </a:xfrm>
+                        <a:prstGeom prst="rect">
+                          <a:avLst/>
+                        </a:prstGeom>
+                        <a:noFill/>
+                        <a:ln>
+                          <a:noFill/>
+                          <a:headEnd/>
+                          <a:tailEnd/>
+                        </a:ln>
+                      </wps:spPr>
+                      <wps:style>
+                        <a:lnRef idx="2">
+                          <a:schemeClr val="accent2">
+                            <a:shade val="50000"/>
+                          </a:schemeClr>
+                        </a:lnRef>
+                        <a:fillRef idx="1">
+                          <a:schemeClr val="accent2"/>
+                        </a:fillRef>
+                        <a:effectRef idx="0">
+                          <a:schemeClr val="accent2"/>
+                        </a:effectRef>
+                        <a:fontRef idx="minor">
+                          <a:schemeClr val="lt1"/>
+                        </a:fontRef>
+                      </wps:style>
+                      <wps:txbx>
+                        <w:txbxContent>
+                          <w:p>
+                            <w:pPr>
+                              <w:jc w:val="center"/>
+                              <w:rPr>
+                                <w:b/>
+                                <w:color w:val="7030A0"/>
+                                <w:sz w:val="44"/>
+                                <w:szCs w:val="44"/>
+                                <w14:textOutline w14:w="11112" w14:cap="flat" w14:cmpd="sng" w14:algn="ctr">
+                                  <w14:noFill/>
+                                  <w14:prstDash w14:val="solid"/>
+                                  <w14:round/>
+                                </w14:textOutline>
+                              </w:rPr>
+                            </w:pPr>
+                            <w:r>
+                              <w:rPr>
+                                <w:b/>
+                                <w:color w:val="7030A0"/>
+                                <w:sz w:val="44"/>
+                                <w:szCs w:val="44"/>
+                                <w14:textOutline w14:w="11112" w14:cap="flat" w14:cmpd="sng" w14:algn="ctr">
+                                  <w14:noFill/>
+                                  <w14:prstDash w14:val="solid"/>
+                                  <w14:round/>
+                                </w14:textOutline>
+                              </w:rPr>
+                              <w:t>MCP</w:t>
+                            </w:r>
+                          </w:p>
+                        </w:txbxContent>
+                      </wps:txbx>
+                      <wps:bodyPr rot="0" vert="horz" wrap="square" lIns="91440" tIns="45720" rIns="91440" bIns="45720" anchor="t" anchorCtr="0">
+                        <a:noAutofit/>
+                      </wps:bodyPr>
+                    </wps:wsp>
+                  </a:graphicData>
+                </a:graphic>
+                <wp14:sizeRelH relativeFrom="margin">
+                  <wp14:pctWidth>0</wp14:pctWidth>
+                </wp14:sizeRelH>
+                <wp14:sizeRelV relativeFrom="margin">
+                  <wp14:pctHeight>0</wp14:pctHeight>
+                </wp14:sizeRelV>
+              </wp:anchor>
+            </w:drawing>
+          </mc:Choice>
+          <mc:Fallback>
+            <w:pict>
+              <v:shape w14:anchorId="4076A8F9" id="Textové pole 22" o:spid="_x0000_s1031" type="#_x0000_t202" style="position:absolute;left:0;text-align:left;margin-left:386.15pt;margin-top:460.15pt;width:70.75pt;height:38.3pt;z-index:251707392;visibility:visible;mso-wrap-style:square;mso-width-percent:0;mso-height-percent:0;mso-wrap-distance-left:9pt;mso-wrap-distance-top:3.6pt;mso-wrap-distance-right:9pt;mso-wrap-distance-bottom:3.6pt;mso-position-horizontal:absolute;mso-position-horizontal-relative:text;mso-position-vertical:absolute;mso-position-vertical-relative:text;mso-width-percent:0;mso-height-percent:0;mso-width-relative:margin;mso-height-relative:margin;v-text-anchor:top" o:gfxdata="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" filled="f" stroked="f" strokeweight="1pt">
+                <v:textbox>
+                  <w:txbxContent>
+                    <w:p>
+                      <w:pPr>
+                        <w:jc w:val="center"/>
+                        <w:rPr>
+                          <w:b/>
+                          <w:color w:val="7030A0"/>
+                          <w:sz w:val="44"/>
+                          <w:szCs w:val="44"/>
+                          <w14:textOutline w14:w="11112" w14:cap="flat" w14:cmpd="sng" w14:algn="ctr">
+                            <w14:noFill/>
+                            <w14:prstDash w14:val="solid"/>
+                            <w14:round/>
+                          </w14:textOutline>
+                        </w:rPr>
+                      </w:pPr>
                       <w:r>
                         <w:rPr>
                           <w:b/>
-                          <w:color w:val="70AD47" w:themeColor="accent6"/>
+                          <w:color w:val="7030A0"/>
+                          <w:sz w:val="44"/>
+                          <w:szCs w:val="44"/>
                           <w14:textOutline w14:w="11112" w14:cap="flat" w14:cmpd="sng" w14:algn="ctr">
                             <w14:noFill/>
                             <w14:prstDash w14:val="solid"/>
                             <w14:round/>
                           </w14:textOutline>
                         </w:rPr>
-                        <w:t>klouby</w:t>
+                        <w:t>MCP</w:t>
                       </w:r>
                     </w:p>
                   </w:txbxContent>
@@ -474,7 +1188,166 @@
         <mc:AlternateContent>
           <mc:Choice Requires="wps">
             <w:drawing>
-              <wp:anchor distT="45720" distB="45720" distL="114300" distR="114300" simplePos="0" relativeHeight="251703296" behindDoc="0" locked="0" layoutInCell="1" allowOverlap="1" wp14:anchorId="3ECACD4A" wp14:editId="7DE2801A">
+              <wp:anchor distT="45720" distB="45720" distL="114300" distR="114300" simplePos="0" relativeHeight="251705344" behindDoc="0" locked="0" layoutInCell="1" allowOverlap="1" wp14:anchorId="61540176" wp14:editId="3F15533D">
+                <wp:simplePos x="0" y="0"/>
+                <wp:positionH relativeFrom="column">
+                  <wp:posOffset>2208431</wp:posOffset>
+                </wp:positionH>
+                <wp:positionV relativeFrom="paragraph">
+                  <wp:posOffset>6257743</wp:posOffset>
+                </wp:positionV>
+                <wp:extent cx="611505" cy="486410"/>
+                <wp:effectExtent l="0" t="0" r="0" b="0"/>
+                <wp:wrapSquare wrapText="bothSides"/>
+                <wp:docPr id="21" name="Textové pole 2"/>
+                <wp:cNvGraphicFramePr>
+                  <a:graphicFrameLocks xmlns:a="http://schemas.openxmlformats.org/drawingml/2006/main"/>
+                </wp:cNvGraphicFramePr>
+                <a:graphic xmlns:a="http://schemas.openxmlformats.org/drawingml/2006/main">
+                  <a:graphicData uri="http://schemas.microsoft.com/office/word/2010/wordprocessingShape">
+                    <wps:wsp>
+                      <wps:cNvSpPr txBox="1">
+                        <a:spLocks noChangeArrowheads="1"/>
+                      </wps:cNvSpPr>
+                      <wps:spPr bwMode="auto">
+                        <a:xfrm>
+                          <a:off x="0" y="0"/>
+                          <a:ext cx="611505" cy="486410"/>
+                        </a:xfrm>
+                        <a:prstGeom prst="rect">
+                          <a:avLst/>
+                        </a:prstGeom>
+                        <a:noFill/>
+                        <a:ln>
+                          <a:noFill/>
+                          <a:headEnd/>
+                          <a:tailEnd/>
+                        </a:ln>
+                      </wps:spPr>
+                      <wps:style>
+                        <a:lnRef idx="2">
+                          <a:schemeClr val="accent2">
+                            <a:shade val="50000"/>
+                          </a:schemeClr>
+                        </a:lnRef>
+                        <a:fillRef idx="1">
+                          <a:schemeClr val="accent2"/>
+                        </a:fillRef>
+                        <a:effectRef idx="0">
+                          <a:schemeClr val="accent2"/>
+                        </a:effectRef>
+                        <a:fontRef idx="minor">
+                          <a:schemeClr val="lt1"/>
+                        </a:fontRef>
+                      </wps:style>
+                      <wps:txbx>
+                        <w:txbxContent>
+                          <w:p>
+                            <w:pPr>
+                              <w:jc w:val="center"/>
+                              <w:rPr>
+                                <w:b/>
+                                <w:color w:val="7030A0"/>
+                                <w:sz w:val="44"/>
+                                <w:szCs w:val="44"/>
+                                <w14:textOutline w14:w="11112" w14:cap="flat" w14:cmpd="sng" w14:algn="ctr">
+                                  <w14:solidFill>
+                                    <w14:schemeClr w14:val="bg1"/>
+                                  </w14:solidFill>
+                                  <w14:prstDash w14:val="solid"/>
+                                  <w14:round/>
+                                </w14:textOutline>
+                              </w:rPr>
+                            </w:pPr>
+                            <w:r>
+                              <w:rPr>
+                                <w:b/>
+                                <w:color w:val="7030A0"/>
+                                <w:sz w:val="44"/>
+                                <w:szCs w:val="44"/>
+                                <w14:textOutline w14:w="11112" w14:cap="flat" w14:cmpd="sng" w14:algn="ctr">
+                                  <w14:solidFill>
+                                    <w14:schemeClr w14:val="bg1"/>
+                                  </w14:solidFill>
+                                  <w14:prstDash w14:val="solid"/>
+                                  <w14:round/>
+                                </w14:textOutline>
+                              </w:rPr>
+                              <w:t>13</w:t>
+                            </w:r>
+                          </w:p>
+                        </w:txbxContent>
+                      </wps:txbx>
+                      <wps:bodyPr rot="0" vert="horz" wrap="square" lIns="91440" tIns="45720" rIns="91440" bIns="45720" anchor="t" anchorCtr="0">
+                        <a:noAutofit/>
+                      </wps:bodyPr>
+                    </wps:wsp>
+                  </a:graphicData>
+                </a:graphic>
+                <wp14:sizeRelH relativeFrom="margin">
+                  <wp14:pctWidth>0</wp14:pctWidth>
+                </wp14:sizeRelH>
+                <wp14:sizeRelV relativeFrom="margin">
+                  <wp14:pctHeight>0</wp14:pctHeight>
+                </wp14:sizeRelV>
+              </wp:anchor>
+            </w:drawing>
+          </mc:Choice>
+          <mc:Fallback>
+            <w:pict>
+              <v:shape w14:anchorId="61540176" id="_x0000_s1032" type="#_x0000_t202" style="position:absolute;left:0;text-align:left;margin-left:173.9pt;margin-top:492.75pt;width:48.15pt;height:38.3pt;z-index:251705344;visibility:visible;mso-wrap-style:square;mso-width-percent:0;mso-height-percent:0;mso-wrap-distance-left:9pt;mso-wrap-distance-top:3.6pt;mso-wrap-distance-right:9pt;mso-wrap-distance-bottom:3.6pt;mso-position-horizontal:absolute;mso-position-horizontal-relative:text;mso-position-vertical:absolute;mso-position-vertical-relative:text;mso-width-percent:0;mso-height-percent:0;mso-width-relative:margin;mso-height-relative:margin;v-text-anchor:top" o:gfxdata="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" filled="f" stroked="f" strokeweight="1pt">
+                <v:textbox>
+                  <w:txbxContent>
+                    <w:p>
+                      <w:pPr>
+                        <w:jc w:val="center"/>
+                        <w:rPr>
+                          <w:b/>
+                          <w:color w:val="7030A0"/>
+                          <w:sz w:val="44"/>
+                          <w:szCs w:val="44"/>
+                          <w14:textOutline w14:w="11112" w14:cap="flat" w14:cmpd="sng" w14:algn="ctr">
+                            <w14:solidFill>
+                              <w14:schemeClr w14:val="bg1"/>
+                            </w14:solidFill>
+                            <w14:prstDash w14:val="solid"/>
+                            <w14:round/>
+                          </w14:textOutline>
+                        </w:rPr>
+                      </w:pPr>
+                      <w:r>
+                        <w:rPr>
+                          <w:b/>
+                          <w:color w:val="7030A0"/>
+                          <w:sz w:val="44"/>
+                          <w:szCs w:val="44"/>
+                          <w14:textOutline w14:w="11112" w14:cap="flat" w14:cmpd="sng" w14:algn="ctr">
+                            <w14:solidFill>
+                              <w14:schemeClr w14:val="bg1"/>
+                            </w14:solidFill>
+                            <w14:prstDash w14:val="solid"/>
+                            <w14:round/>
+                          </w14:textOutline>
+                        </w:rPr>
+                        <w:t>13</w:t>
+                      </w:r>
+                    </w:p>
+                  </w:txbxContent>
+                </v:textbox>
+                <w10:wrap type="square"/>
+              </v:shape>
+            </w:pict>
+          </mc:Fallback>
+        </mc:AlternateContent>
+      </w:r>
+      <w:r>
+        <w:rPr>
+          <w:noProof/>
+        </w:rPr>
+        <mc:AlternateContent>
+          <mc:Choice Requires="wps">
+            <w:drawing>
+              <wp:anchor distT="45720" distB="45720" distL="114300" distR="114300" simplePos="0" relativeHeight="251703296" behindDoc="0" locked="0" layoutInCell="1" allowOverlap="1" wp14:anchorId="3ECACD4A" wp14:editId="30272FF1">
                 <wp:simplePos x="0" y="0"/>
                 <wp:positionH relativeFrom="column">
                   <wp:posOffset>4854575</wp:posOffset>
@@ -597,7 +1470,7 @@
           </mc:Choice>
           <mc:Fallback>
             <w:pict>
-              <v:shape w14:anchorId="3ECACD4A" id="_x0000_s1028" type="#_x0000_t202" style="position:absolute;left:0;text-align:left;margin-left:382.25pt;margin-top:108pt;width:124pt;height:38.3pt;z-index:251703296;visibility:visible;mso-wrap-style:square;mso-width-percent:0;mso-height-percent:0;mso-wrap-distance-left:9pt;mso-wrap-distance-top:3.6pt;mso-wrap-distance-right:9pt;mso-wrap-distance-bottom:3.6pt;mso-position-horizontal:absolute;mso-position-horizontal-relative:text;mso-position-vertical:absolute;mso-position-vertical-relative:text;mso-width-percent:0;mso-height-percent:0;mso-width-relative:margin;mso-height-relative:margin;v-text-anchor:top" o:gfxdata="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" filled="f" stroked="f" strokeweight="1pt">
+              <v:shape w14:anchorId="3ECACD4A" id="_x0000_s1033" type="#_x0000_t202" style="position:absolute;left:0;text-align:left;margin-left:382.25pt;margin-top:108pt;width:124pt;height:38.3pt;z-index:251703296;visibility:visible;mso-wrap-style:square;mso-width-percent:0;mso-height-percent:0;mso-wrap-distance-left:9pt;mso-wrap-distance-top:3.6pt;mso-wrap-distance-right:9pt;mso-wrap-distance-bottom:3.6pt;mso-position-horizontal:absolute;mso-position-horizontal-relative:text;mso-position-vertical:absolute;mso-position-vertical-relative:text;mso-width-percent:0;mso-height-percent:0;mso-width-relative:margin;mso-height-relative:margin;v-text-anchor:top" o:gfxdata="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" filled="f" stroked="f" strokeweight="1pt">
                 <v:textbox>
                   <w:txbxContent>
                     <w:p>
@@ -665,7 +1538,7 @@
         <mc:AlternateContent>
           <mc:Choice Requires="wps">
             <w:drawing>
-              <wp:anchor distT="45720" distB="45720" distL="114300" distR="114300" simplePos="0" relativeHeight="251693056" behindDoc="0" locked="0" layoutInCell="1" allowOverlap="1" wp14:anchorId="1B3076D6" wp14:editId="755970E2">
+              <wp:anchor distT="45720" distB="45720" distL="114300" distR="114300" simplePos="0" relativeHeight="251693056" behindDoc="0" locked="0" layoutInCell="1" allowOverlap="1" wp14:anchorId="1B3076D6" wp14:editId="6A66EFCA">
                 <wp:simplePos x="0" y="0"/>
                 <wp:positionH relativeFrom="column">
                   <wp:posOffset>4908550</wp:posOffset>
@@ -788,7 +1661,7 @@
           </mc:Choice>
           <mc:Fallback>
             <w:pict>
-              <v:shape w14:anchorId="1B3076D6" id="_x0000_s1029" type="#_x0000_t202" style="position:absolute;left:0;text-align:left;margin-left:386.5pt;margin-top:200.5pt;width:64.5pt;height:38.3pt;z-index:251693056;visibility:visible;mso-wrap-style:square;mso-width-percent:0;mso-height-percent:0;mso-wrap-distance-left:9pt;mso-wrap-distance-top:3.6pt;mso-wrap-distance-right:9pt;mso-wrap-distance-bottom:3.6pt;mso-position-horizontal:absolute;mso-position-horizontal-relative:text;mso-position-vertical:absolute;mso-position-vertical-relative:text;mso-width-percent:0;mso-height-percent:0;mso-width-relative:margin;mso-height-relative:margin;v-text-anchor:top" o:gfxdata="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" filled="f" stroked="f" strokeweight="1pt">
+              <v:shape w14:anchorId="1B3076D6" id="_x0000_s1034" type="#_x0000_t202" style="position:absolute;left:0;text-align:left;margin-left:386.5pt;margin-top:200.5pt;width:64.5pt;height:38.3pt;z-index:251693056;visibility:visible;mso-wrap-style:square;mso-width-percent:0;mso-height-percent:0;mso-wrap-distance-left:9pt;mso-wrap-distance-top:3.6pt;mso-wrap-distance-right:9pt;mso-wrap-distance-bottom:3.6pt;mso-position-horizontal:absolute;mso-position-horizontal-relative:text;mso-position-vertical:absolute;mso-position-vertical-relative:text;mso-width-percent:0;mso-height-percent:0;mso-width-relative:margin;mso-height-relative:margin;v-text-anchor:top" o:gfxdata="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" filled="f" stroked="f" strokeweight="1pt">
                 <v:textbox>
                   <w:txbxContent>
                     <w:p>
@@ -856,7 +1729,7 @@
         <mc:AlternateContent>
           <mc:Choice Requires="wps">
             <w:drawing>
-              <wp:anchor distT="45720" distB="45720" distL="114300" distR="114300" simplePos="0" relativeHeight="251701248" behindDoc="0" locked="0" layoutInCell="1" allowOverlap="1" wp14:anchorId="53A89305" wp14:editId="034C8FA8">
+              <wp:anchor distT="45720" distB="45720" distL="114300" distR="114300" simplePos="0" relativeHeight="251701248" behindDoc="0" locked="0" layoutInCell="1" allowOverlap="1" wp14:anchorId="53A89305" wp14:editId="0A09FDEA">
                 <wp:simplePos x="0" y="0"/>
                 <wp:positionH relativeFrom="column">
                   <wp:posOffset>4984750</wp:posOffset>
@@ -1006,7 +1879,7 @@
           </mc:Choice>
           <mc:Fallback>
             <w:pict>
-              <v:shape w14:anchorId="53A89305" id="Textové pole 19" o:spid="_x0000_s1030" type="#_x0000_t202" style="position:absolute;left:0;text-align:left;margin-left:392.5pt;margin-top:228pt;width:158pt;height:53.5pt;z-index:251701248;visibility:visible;mso-wrap-style:square;mso-width-percent:0;mso-height-percent:0;mso-wrap-distance-left:9pt;mso-wrap-distance-top:3.6pt;mso-wrap-distance-right:9pt;mso-wrap-distance-bottom:3.6pt;mso-position-horizontal:absolute;mso-position-horizontal-relative:text;mso-position-vertical:absolute;mso-position-vertical-relative:text;mso-width-percent:0;mso-height-percent:0;mso-width-relative:margin;mso-height-relative:margin;v-text-anchor:top" o:gfxdata="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" filled="f" stroked="f" strokeweight="1pt">
+              <v:shape w14:anchorId="53A89305" id="Textové pole 19" o:spid="_x0000_s1035" type="#_x0000_t202" style="position:absolute;left:0;text-align:left;margin-left:392.5pt;margin-top:228pt;width:158pt;height:53.5pt;z-index:251701248;visibility:visible;mso-wrap-style:square;mso-width-percent:0;mso-height-percent:0;mso-wrap-distance-left:9pt;mso-wrap-distance-top:3.6pt;mso-wrap-distance-right:9pt;mso-wrap-distance-bottom:3.6pt;mso-position-horizontal:absolute;mso-position-horizontal-relative:text;mso-position-vertical:absolute;mso-position-vertical-relative:text;mso-width-percent:0;mso-height-percent:0;mso-width-relative:margin;mso-height-relative:margin;v-text-anchor:top" o:gfxdata="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" filled="f" stroked="f" strokeweight="1pt">
                 <v:textbox>
                   <w:txbxContent>
                     <w:p>
@@ -1076,378 +1949,6 @@
                         <w:rPr>
                           <w:b/>
                           <w:color w:val="00B0F0"/>
-                          <w14:textOutline w14:w="11112" w14:cap="flat" w14:cmpd="sng" w14:algn="ctr">
-                            <w14:noFill/>
-                            <w14:prstDash w14:val="solid"/>
-                            <w14:round/>
-                          </w14:textOutline>
-                        </w:rPr>
-                        <w:br/>
-                        <w:t>klouby</w:t>
-                      </w:r>
-                    </w:p>
-                  </w:txbxContent>
-                </v:textbox>
-                <w10:wrap type="square"/>
-              </v:shape>
-            </w:pict>
-          </mc:Fallback>
-        </mc:AlternateContent>
-      </w:r>
-      <w:r>
-        <w:rPr>
-          <w:noProof/>
-        </w:rPr>
-        <mc:AlternateContent>
-          <mc:Choice Requires="wps">
-            <w:drawing>
-              <wp:anchor distT="45720" distB="45720" distL="114300" distR="114300" simplePos="0" relativeHeight="251688960" behindDoc="0" locked="0" layoutInCell="1" allowOverlap="1" wp14:anchorId="46CE4643" wp14:editId="2B2FD5C2">
-                <wp:simplePos x="0" y="0"/>
-                <wp:positionH relativeFrom="column">
-                  <wp:posOffset>4905375</wp:posOffset>
-                </wp:positionH>
-                <wp:positionV relativeFrom="paragraph">
-                  <wp:posOffset>4756150</wp:posOffset>
-                </wp:positionV>
-                <wp:extent cx="898525" cy="486410"/>
-                <wp:effectExtent l="0" t="0" r="0" b="0"/>
-                <wp:wrapSquare wrapText="bothSides"/>
-                <wp:docPr id="2" name="Textové pole 2"/>
-                <wp:cNvGraphicFramePr>
-                  <a:graphicFrameLocks xmlns:a="http://schemas.openxmlformats.org/drawingml/2006/main"/>
-                </wp:cNvGraphicFramePr>
-                <a:graphic xmlns:a="http://schemas.openxmlformats.org/drawingml/2006/main">
-                  <a:graphicData uri="http://schemas.microsoft.com/office/word/2010/wordprocessingShape">
-                    <wps:wsp>
-                      <wps:cNvSpPr txBox="1">
-                        <a:spLocks noChangeArrowheads="1"/>
-                      </wps:cNvSpPr>
-                      <wps:spPr bwMode="auto">
-                        <a:xfrm>
-                          <a:off x="0" y="0"/>
-                          <a:ext cx="898525" cy="486410"/>
-                        </a:xfrm>
-                        <a:prstGeom prst="rect">
-                          <a:avLst/>
-                        </a:prstGeom>
-                        <a:noFill/>
-                        <a:ln>
-                          <a:noFill/>
-                          <a:headEnd/>
-                          <a:tailEnd/>
-                        </a:ln>
-                      </wps:spPr>
-                      <wps:style>
-                        <a:lnRef idx="2">
-                          <a:schemeClr val="accent2">
-                            <a:shade val="50000"/>
-                          </a:schemeClr>
-                        </a:lnRef>
-                        <a:fillRef idx="1">
-                          <a:schemeClr val="accent2"/>
-                        </a:fillRef>
-                        <a:effectRef idx="0">
-                          <a:schemeClr val="accent2"/>
-                        </a:effectRef>
-                        <a:fontRef idx="minor">
-                          <a:schemeClr val="lt1"/>
-                        </a:fontRef>
-                      </wps:style>
-                      <wps:txbx>
-                        <w:txbxContent>
-                          <w:p>
-                            <w:pPr>
-                              <w:jc w:val="center"/>
-                              <w:rPr>
-                                <w:b/>
-                                <w:color w:val="ED7D31" w:themeColor="accent2"/>
-                                <w:sz w:val="44"/>
-                                <w:szCs w:val="44"/>
-                                <w14:textOutline w14:w="11112" w14:cap="flat" w14:cmpd="sng" w14:algn="ctr">
-                                  <w14:noFill/>
-                                  <w14:prstDash w14:val="solid"/>
-                                  <w14:round/>
-                                </w14:textOutline>
-                              </w:rPr>
-                            </w:pPr>
-                            <w:r>
-                              <w:rPr>
-                                <w:b/>
-                                <w:color w:val="ED7D31" w:themeColor="accent2"/>
-                                <w:sz w:val="44"/>
-                                <w:szCs w:val="44"/>
-                                <w14:textOutline w14:w="11112" w14:cap="flat" w14:cmpd="sng" w14:algn="ctr">
-                                  <w14:noFill/>
-                                  <w14:prstDash w14:val="solid"/>
-                                  <w14:round/>
-                                </w14:textOutline>
-                              </w:rPr>
-                              <w:t>MCP</w:t>
-                            </w:r>
-                          </w:p>
-                        </w:txbxContent>
-                      </wps:txbx>
-                      <wps:bodyPr rot="0" vert="horz" wrap="square" lIns="91440" tIns="45720" rIns="91440" bIns="45720" anchor="t" anchorCtr="0">
-                        <a:noAutofit/>
-                      </wps:bodyPr>
-                    </wps:wsp>
-                  </a:graphicData>
-                </a:graphic>
-                <wp14:sizeRelH relativeFrom="margin">
-                  <wp14:pctWidth>0</wp14:pctWidth>
-                </wp14:sizeRelH>
-                <wp14:sizeRelV relativeFrom="margin">
-                  <wp14:pctHeight>0</wp14:pctHeight>
-                </wp14:sizeRelV>
-              </wp:anchor>
-            </w:drawing>
-          </mc:Choice>
-          <mc:Fallback>
-            <w:pict>
-              <v:shape w14:anchorId="46CE4643" id="_x0000_s1031" type="#_x0000_t202" style="position:absolute;left:0;text-align:left;margin-left:386.25pt;margin-top:374.5pt;width:70.75pt;height:38.3pt;z-index:251688960;visibility:visible;mso-wrap-style:square;mso-width-percent:0;mso-height-percent:0;mso-wrap-distance-left:9pt;mso-wrap-distance-top:3.6pt;mso-wrap-distance-right:9pt;mso-wrap-distance-bottom:3.6pt;mso-position-horizontal:absolute;mso-position-horizontal-relative:text;mso-position-vertical:absolute;mso-position-vertical-relative:text;mso-width-percent:0;mso-height-percent:0;mso-width-relative:margin;mso-height-relative:margin;v-text-anchor:top" o:gfxdata="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" filled="f" stroked="f" strokeweight="1pt">
-                <v:textbox>
-                  <w:txbxContent>
-                    <w:p>
-                      <w:pPr>
-                        <w:jc w:val="center"/>
-                        <w:rPr>
-                          <w:b/>
-                          <w:color w:val="ED7D31" w:themeColor="accent2"/>
-                          <w:sz w:val="44"/>
-                          <w:szCs w:val="44"/>
-                          <w14:textOutline w14:w="11112" w14:cap="flat" w14:cmpd="sng" w14:algn="ctr">
-                            <w14:noFill/>
-                            <w14:prstDash w14:val="solid"/>
-                            <w14:round/>
-                          </w14:textOutline>
-                        </w:rPr>
-                      </w:pPr>
-                      <w:r>
-                        <w:rPr>
-                          <w:b/>
-                          <w:color w:val="ED7D31" w:themeColor="accent2"/>
-                          <w:sz w:val="44"/>
-                          <w:szCs w:val="44"/>
-                          <w14:textOutline w14:w="11112" w14:cap="flat" w14:cmpd="sng" w14:algn="ctr">
-                            <w14:noFill/>
-                            <w14:prstDash w14:val="solid"/>
-                            <w14:round/>
-                          </w14:textOutline>
-                        </w:rPr>
-                        <w:t>MCP</w:t>
-                      </w:r>
-                    </w:p>
-                  </w:txbxContent>
-                </v:textbox>
-                <w10:wrap type="square"/>
-              </v:shape>
-            </w:pict>
-          </mc:Fallback>
-        </mc:AlternateContent>
-      </w:r>
-      <w:r>
-        <w:rPr>
-          <w:noProof/>
-        </w:rPr>
-        <mc:AlternateContent>
-          <mc:Choice Requires="wps">
-            <w:drawing>
-              <wp:anchor distT="45720" distB="45720" distL="114300" distR="114300" simplePos="0" relativeHeight="251697152" behindDoc="0" locked="0" layoutInCell="1" allowOverlap="1" wp14:anchorId="7210B534" wp14:editId="65283005">
-                <wp:simplePos x="0" y="0"/>
-                <wp:positionH relativeFrom="column">
-                  <wp:posOffset>4982210</wp:posOffset>
-                </wp:positionH>
-                <wp:positionV relativeFrom="paragraph">
-                  <wp:posOffset>5124450</wp:posOffset>
-                </wp:positionV>
-                <wp:extent cx="2120900" cy="787400"/>
-                <wp:effectExtent l="0" t="0" r="0" b="0"/>
-                <wp:wrapSquare wrapText="bothSides"/>
-                <wp:docPr id="17" name="Textové pole 17"/>
-                <wp:cNvGraphicFramePr>
-                  <a:graphicFrameLocks xmlns:a="http://schemas.openxmlformats.org/drawingml/2006/main"/>
-                </wp:cNvGraphicFramePr>
-                <a:graphic xmlns:a="http://schemas.openxmlformats.org/drawingml/2006/main">
-                  <a:graphicData uri="http://schemas.microsoft.com/office/word/2010/wordprocessingShape">
-                    <wps:wsp>
-                      <wps:cNvSpPr txBox="1">
-                        <a:spLocks noChangeArrowheads="1"/>
-                      </wps:cNvSpPr>
-                      <wps:spPr bwMode="auto">
-                        <a:xfrm>
-                          <a:off x="0" y="0"/>
-                          <a:ext cx="2120900" cy="787400"/>
-                        </a:xfrm>
-                        <a:prstGeom prst="rect">
-                          <a:avLst/>
-                        </a:prstGeom>
-                        <a:noFill/>
-                        <a:ln>
-                          <a:noFill/>
-                          <a:headEnd/>
-                          <a:tailEnd/>
-                        </a:ln>
-                      </wps:spPr>
-                      <wps:style>
-                        <a:lnRef idx="2">
-                          <a:schemeClr val="accent2">
-                            <a:shade val="50000"/>
-                          </a:schemeClr>
-                        </a:lnRef>
-                        <a:fillRef idx="1">
-                          <a:schemeClr val="accent2"/>
-                        </a:fillRef>
-                        <a:effectRef idx="0">
-                          <a:schemeClr val="accent2"/>
-                        </a:effectRef>
-                        <a:fontRef idx="minor">
-                          <a:schemeClr val="lt1"/>
-                        </a:fontRef>
-                      </wps:style>
-                      <wps:txbx>
-                        <w:txbxContent>
-                          <w:p>
-                            <w:pPr>
-                              <w:jc w:val="left"/>
-                              <w:rPr>
-                                <w:b/>
-                                <w:color w:val="ED7D31" w:themeColor="accent2"/>
-                                <w14:textOutline w14:w="11112" w14:cap="flat" w14:cmpd="sng" w14:algn="ctr">
-                                  <w14:noFill/>
-                                  <w14:prstDash w14:val="solid"/>
-                                  <w14:round/>
-                                </w14:textOutline>
-                              </w:rPr>
-                            </w:pPr>
-                            <w:proofErr w:type="spellStart"/>
-                            <w:r>
-                              <w:rPr>
-                                <w:b/>
-                                <w:color w:val="ED7D31" w:themeColor="accent2"/>
-                                <w14:textOutline w14:w="11112" w14:cap="flat" w14:cmpd="sng" w14:algn="ctr">
-                                  <w14:noFill/>
-                                  <w14:prstDash w14:val="solid"/>
-                                  <w14:round/>
-                                </w14:textOutline>
-                              </w:rPr>
-                              <w:t>metakarpofalangealn</w:t>
-                            </w:r>
-                            <w:r>
-                              <w:rPr>
-                                <w:b/>
-                                <w:color w:val="ED7D31" w:themeColor="accent2"/>
-                                <w14:textOutline w14:w="11112" w14:cap="flat" w14:cmpd="sng" w14:algn="ctr">
-                                  <w14:noFill/>
-                                  <w14:prstDash w14:val="solid"/>
-                                  <w14:round/>
-                                </w14:textOutline>
-                              </w:rPr>
-                              <w:t>í</w:t>
-                            </w:r>
-                            <w:proofErr w:type="spellEnd"/>
-                            <w:r>
-                              <w:rPr>
-                                <w:b/>
-                                <w:color w:val="ED7D31" w:themeColor="accent2"/>
-                                <w14:textOutline w14:w="11112" w14:cap="flat" w14:cmpd="sng" w14:algn="ctr">
-                                  <w14:noFill/>
-                                  <w14:prstDash w14:val="solid"/>
-                                  <w14:round/>
-                                </w14:textOutline>
-                              </w:rPr>
-                              <w:t xml:space="preserve"> </w:t>
-                            </w:r>
-                            <w:r>
-                              <w:rPr>
-                                <w:b/>
-                                <w:color w:val="ED7D31" w:themeColor="accent2"/>
-                                <w14:textOutline w14:w="11112" w14:cap="flat" w14:cmpd="sng" w14:algn="ctr">
-                                  <w14:noFill/>
-                                  <w14:prstDash w14:val="solid"/>
-                                  <w14:round/>
-                                </w14:textOutline>
-                              </w:rPr>
-                              <w:br/>
-                              <w:t>klouby</w:t>
-                            </w:r>
-                          </w:p>
-                        </w:txbxContent>
-                      </wps:txbx>
-                      <wps:bodyPr rot="0" vert="horz" wrap="square" lIns="91440" tIns="45720" rIns="91440" bIns="45720" anchor="t" anchorCtr="0">
-                        <a:noAutofit/>
-                      </wps:bodyPr>
-                    </wps:wsp>
-                  </a:graphicData>
-                </a:graphic>
-                <wp14:sizeRelH relativeFrom="margin">
-                  <wp14:pctWidth>0</wp14:pctWidth>
-                </wp14:sizeRelH>
-                <wp14:sizeRelV relativeFrom="margin">
-                  <wp14:pctHeight>0</wp14:pctHeight>
-                </wp14:sizeRelV>
-              </wp:anchor>
-            </w:drawing>
-          </mc:Choice>
-          <mc:Fallback>
-            <w:pict>
-              <v:shape w14:anchorId="7210B534" id="Textové pole 17" o:spid="_x0000_s1032" type="#_x0000_t202" style="position:absolute;left:0;text-align:left;margin-left:392.3pt;margin-top:403.5pt;width:167pt;height:62pt;z-index:251697152;visibility:visible;mso-wrap-style:square;mso-width-percent:0;mso-height-percent:0;mso-wrap-distance-left:9pt;mso-wrap-distance-top:3.6pt;mso-wrap-distance-right:9pt;mso-wrap-distance-bottom:3.6pt;mso-position-horizontal:absolute;mso-position-horizontal-relative:text;mso-position-vertical:absolute;mso-position-vertical-relative:text;mso-width-percent:0;mso-height-percent:0;mso-width-relative:margin;mso-height-relative:margin;v-text-anchor:top" o:gfxdata="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" filled="f" stroked="f" strokeweight="1pt">
-                <v:textbox>
-                  <w:txbxContent>
-                    <w:p>
-                      <w:pPr>
-                        <w:jc w:val="left"/>
-                        <w:rPr>
-                          <w:b/>
-                          <w:color w:val="ED7D31" w:themeColor="accent2"/>
-                          <w14:textOutline w14:w="11112" w14:cap="flat" w14:cmpd="sng" w14:algn="ctr">
-                            <w14:noFill/>
-                            <w14:prstDash w14:val="solid"/>
-                            <w14:round/>
-                          </w14:textOutline>
-                        </w:rPr>
-                      </w:pPr>
-                      <w:proofErr w:type="spellStart"/>
-                      <w:r>
-                        <w:rPr>
-                          <w:b/>
-                          <w:color w:val="ED7D31" w:themeColor="accent2"/>
-                          <w14:textOutline w14:w="11112" w14:cap="flat" w14:cmpd="sng" w14:algn="ctr">
-                            <w14:noFill/>
-                            <w14:prstDash w14:val="solid"/>
-                            <w14:round/>
-                          </w14:textOutline>
-                        </w:rPr>
-                        <w:t>metakarpofalangealn</w:t>
-                      </w:r>
-                      <w:r>
-                        <w:rPr>
-                          <w:b/>
-                          <w:color w:val="ED7D31" w:themeColor="accent2"/>
-                          <w14:textOutline w14:w="11112" w14:cap="flat" w14:cmpd="sng" w14:algn="ctr">
-                            <w14:noFill/>
-                            <w14:prstDash w14:val="solid"/>
-                            <w14:round/>
-                          </w14:textOutline>
-                        </w:rPr>
-                        <w:t>í</w:t>
-                      </w:r>
-                      <w:proofErr w:type="spellEnd"/>
-                      <w:r>
-                        <w:rPr>
-                          <w:b/>
-                          <w:color w:val="ED7D31" w:themeColor="accent2"/>
-                          <w14:textOutline w14:w="11112" w14:cap="flat" w14:cmpd="sng" w14:algn="ctr">
-                            <w14:noFill/>
-                            <w14:prstDash w14:val="solid"/>
-                            <w14:round/>
-                          </w14:textOutline>
-                        </w:rPr>
-                        <w:t xml:space="preserve"> </w:t>
-                      </w:r>
-                      <w:r>
-                        <w:rPr>
-                          <w:b/>
-                          <w:color w:val="ED7D31" w:themeColor="accent2"/>
                           <w14:textOutline w14:w="11112" w14:cap="flat" w14:cmpd="sng" w14:algn="ctr">
                             <w14:noFill/>
                             <w14:prstDash w14:val="solid"/>
@@ -1628,7 +2129,7 @@
           </mc:Choice>
           <mc:Fallback>
             <w:pict>
-              <v:shape w14:anchorId="3236DB4E" id="_x0000_s1033" type="#_x0000_t202" style="position:absolute;left:0;text-align:left;margin-left:5pt;margin-top:109pt;width:369.5pt;height:38.3pt;z-index:251695104;visibility:visible;mso-wrap-style:square;mso-width-percent:0;mso-height-percent:0;mso-wrap-distance-left:9pt;mso-wrap-distance-top:3.6pt;mso-wrap-distance-right:9pt;mso-wrap-distance-bottom:3.6pt;mso-position-horizontal:absolute;mso-position-horizontal-relative:text;mso-position-vertical:absolute;mso-position-vertical-relative:text;mso-width-percent:0;mso-height-percent:0;mso-width-relative:margin;mso-height-relative:margin;v-text-anchor:top" o:gfxdata="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" filled="f" stroked="f" strokeweight="1pt">
+              <v:shape w14:anchorId="3236DB4E" id="_x0000_s1036" type="#_x0000_t202" style="position:absolute;left:0;text-align:left;margin-left:5pt;margin-top:109pt;width:369.5pt;height:38.3pt;z-index:251695104;visibility:visible;mso-wrap-style:square;mso-width-percent:0;mso-height-percent:0;mso-wrap-distance-left:9pt;mso-wrap-distance-top:3.6pt;mso-wrap-distance-right:9pt;mso-wrap-distance-bottom:3.6pt;mso-position-horizontal:absolute;mso-position-horizontal-relative:text;mso-position-vertical:absolute;mso-position-vertical-relative:text;mso-width-percent:0;mso-height-percent:0;mso-width-relative:margin;mso-height-relative:margin;v-text-anchor:top" o:gfxdata="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" filled="f" stroked="f" strokeweight="1pt">
                 <v:textbox>
                   <w:txbxContent>
                     <w:p>
@@ -1853,7 +2354,7 @@
           </mc:Choice>
           <mc:Fallback>
             <w:pict>
-              <v:shape w14:anchorId="402C3FCC" id="_x0000_s1034" type="#_x0000_t202" style="position:absolute;left:0;text-align:left;margin-left:308.25pt;margin-top:268.6pt;width:45.2pt;height:38.3pt;z-index:251686912;visibility:visible;mso-wrap-style:square;mso-width-percent:0;mso-height-percent:0;mso-wrap-distance-left:9pt;mso-wrap-distance-top:3.6pt;mso-wrap-distance-right:9pt;mso-wrap-distance-bottom:3.6pt;mso-position-horizontal:absolute;mso-position-horizontal-relative:text;mso-position-vertical:absolute;mso-position-vertical-relative:text;mso-width-percent:0;mso-height-percent:0;mso-width-relative:margin;mso-height-relative:margin;v-text-anchor:top" o:gfxdata="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" filled="f" stroked="f" strokeweight="1pt">
+              <v:shape w14:anchorId="402C3FCC" id="_x0000_s1037" type="#_x0000_t202" style="position:absolute;left:0;text-align:left;margin-left:308.25pt;margin-top:268.6pt;width:45.2pt;height:38.3pt;z-index:251686912;visibility:visible;mso-wrap-style:square;mso-width-percent:0;mso-height-percent:0;mso-wrap-distance-left:9pt;mso-wrap-distance-top:3.6pt;mso-wrap-distance-right:9pt;mso-wrap-distance-bottom:3.6pt;mso-position-horizontal:absolute;mso-position-horizontal-relative:text;mso-position-vertical:absolute;mso-position-vertical-relative:text;mso-width-percent:0;mso-height-percent:0;mso-width-relative:margin;mso-height-relative:margin;v-text-anchor:top" o:gfxdata="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" filled="f" stroked="f" strokeweight="1pt">
                 <v:textbox>
                   <w:txbxContent>
                     <w:p>
@@ -2048,7 +2549,7 @@
           </mc:Choice>
           <mc:Fallback>
             <w:pict>
-              <v:shape w14:anchorId="388456CC" id="_x0000_s1035" type="#_x0000_t202" style="position:absolute;left:0;text-align:left;margin-left:266.75pt;margin-top:198pt;width:45.2pt;height:38.3pt;z-index:251684864;visibility:visible;mso-wrap-style:square;mso-width-percent:0;mso-height-percent:0;mso-wrap-distance-left:9pt;mso-wrap-distance-top:3.6pt;mso-wrap-distance-right:9pt;mso-wrap-distance-bottom:3.6pt;mso-position-horizontal:absolute;mso-position-horizontal-relative:text;mso-position-vertical:absolute;mso-position-vertical-relative:text;mso-width-percent:0;mso-height-percent:0;mso-width-relative:margin;mso-height-relative:margin;v-text-anchor:top" o:gfxdata="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" filled="f" stroked="f" strokeweight="1pt">
+              <v:shape w14:anchorId="388456CC" id="_x0000_s1038" type="#_x0000_t202" style="position:absolute;left:0;text-align:left;margin-left:266.75pt;margin-top:198pt;width:45.2pt;height:38.3pt;z-index:251684864;visibility:visible;mso-wrap-style:square;mso-width-percent:0;mso-height-percent:0;mso-wrap-distance-left:9pt;mso-wrap-distance-top:3.6pt;mso-wrap-distance-right:9pt;mso-wrap-distance-bottom:3.6pt;mso-position-horizontal:absolute;mso-position-horizontal-relative:text;mso-position-vertical:absolute;mso-position-vertical-relative:text;mso-width-percent:0;mso-height-percent:0;mso-width-relative:margin;mso-height-relative:margin;v-text-anchor:top" o:gfxdata="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" filled="f" stroked="f" strokeweight="1pt">
                 <v:textbox>
                   <w:txbxContent>
                     <w:p>
@@ -2243,7 +2744,7 @@
           </mc:Choice>
           <mc:Fallback>
             <w:pict>
-              <v:shape w14:anchorId="26CEDD04" id="_x0000_s1036" type="#_x0000_t202" style="position:absolute;left:0;text-align:left;margin-left:203.55pt;margin-top:162.45pt;width:45.2pt;height:38.3pt;z-index:251682816;visibility:visible;mso-wrap-style:square;mso-width-percent:0;mso-height-percent:0;mso-wrap-distance-left:9pt;mso-wrap-distance-top:3.6pt;mso-wrap-distance-right:9pt;mso-wrap-distance-bottom:3.6pt;mso-position-horizontal:absolute;mso-position-horizontal-relative:text;mso-position-vertical:absolute;mso-position-vertical-relative:text;mso-width-percent:0;mso-height-percent:0;mso-width-relative:margin;mso-height-relative:margin;v-text-anchor:top" o:gfxdata="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" filled="f" stroked="f" strokeweight="1pt">
+              <v:shape w14:anchorId="26CEDD04" id="_x0000_s1039" type="#_x0000_t202" style="position:absolute;left:0;text-align:left;margin-left:203.55pt;margin-top:162.45pt;width:45.2pt;height:38.3pt;z-index:251682816;visibility:visible;mso-wrap-style:square;mso-width-percent:0;mso-height-percent:0;mso-wrap-distance-left:9pt;mso-wrap-distance-top:3.6pt;mso-wrap-distance-right:9pt;mso-wrap-distance-bottom:3.6pt;mso-position-horizontal:absolute;mso-position-horizontal-relative:text;mso-position-vertical:absolute;mso-position-vertical-relative:text;mso-width-percent:0;mso-height-percent:0;mso-width-relative:margin;mso-height-relative:margin;v-text-anchor:top" o:gfxdata="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" filled="f" stroked="f" strokeweight="1pt">
                 <v:textbox>
                   <w:txbxContent>
                     <w:p>
@@ -2438,7 +2939,7 @@
           </mc:Choice>
           <mc:Fallback>
             <w:pict>
-              <v:shape w14:anchorId="7E996958" id="_x0000_s1037" type="#_x0000_t202" style="position:absolute;left:0;text-align:left;margin-left:111.25pt;margin-top:174.45pt;width:33.65pt;height:38.3pt;z-index:251680768;visibility:visible;mso-wrap-style:square;mso-width-percent:0;mso-height-percent:0;mso-wrap-distance-left:9pt;mso-wrap-distance-top:3.6pt;mso-wrap-distance-right:9pt;mso-wrap-distance-bottom:3.6pt;mso-position-horizontal:absolute;mso-position-horizontal-relative:text;mso-position-vertical:absolute;mso-position-vertical-relative:text;mso-width-percent:0;mso-height-percent:0;mso-width-relative:margin;mso-height-relative:margin;v-text-anchor:top" o:gfxdata="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" filled="f" stroked="f" strokeweight="1pt">
+              <v:shape w14:anchorId="7E996958" id="_x0000_s1040" type="#_x0000_t202" style="position:absolute;left:0;text-align:left;margin-left:111.25pt;margin-top:174.45pt;width:33.65pt;height:38.3pt;z-index:251680768;visibility:visible;mso-wrap-style:square;mso-width-percent:0;mso-height-percent:0;mso-wrap-distance-left:9pt;mso-wrap-distance-top:3.6pt;mso-wrap-distance-right:9pt;mso-wrap-distance-bottom:3.6pt;mso-position-horizontal:absolute;mso-position-horizontal-relative:text;mso-position-vertical:absolute;mso-position-vertical-relative:text;mso-width-percent:0;mso-height-percent:0;mso-width-relative:margin;mso-height-relative:margin;v-text-anchor:top" o:gfxdata="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" filled="f" stroked="f" strokeweight="1pt">
                 <v:textbox>
                   <w:txbxContent>
                     <w:p>
@@ -2633,7 +3134,7 @@
           </mc:Choice>
           <mc:Fallback>
             <w:pict>
-              <v:shape w14:anchorId="541D086C" id="_x0000_s1038" type="#_x0000_t202" style="position:absolute;left:0;text-align:left;margin-left:118.1pt;margin-top:220.1pt;width:33.65pt;height:38.3pt;z-index:251678720;visibility:visible;mso-wrap-style:square;mso-width-percent:0;mso-height-percent:0;mso-wrap-distance-left:9pt;mso-wrap-distance-top:3.6pt;mso-wrap-distance-right:9pt;mso-wrap-distance-bottom:3.6pt;mso-position-horizontal:absolute;mso-position-horizontal-relative:text;mso-position-vertical:absolute;mso-position-vertical-relative:text;mso-width-percent:0;mso-height-percent:0;mso-width-relative:margin;mso-height-relative:margin;v-text-anchor:top" o:gfxdata="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" filled="f" stroked="f" strokeweight="1pt">
+              <v:shape w14:anchorId="541D086C" id="_x0000_s1041" type="#_x0000_t202" style="position:absolute;left:0;text-align:left;margin-left:118.1pt;margin-top:220.1pt;width:33.65pt;height:38.3pt;z-index:251678720;visibility:visible;mso-wrap-style:square;mso-width-percent:0;mso-height-percent:0;mso-wrap-distance-left:9pt;mso-wrap-distance-top:3.6pt;mso-wrap-distance-right:9pt;mso-wrap-distance-bottom:3.6pt;mso-position-horizontal:absolute;mso-position-horizontal-relative:text;mso-position-vertical:absolute;mso-position-vertical-relative:text;mso-width-percent:0;mso-height-percent:0;mso-width-relative:margin;mso-height-relative:margin;v-text-anchor:top" o:gfxdata="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" filled="f" stroked="f" strokeweight="1pt">
                 <v:textbox>
                   <w:txbxContent>
                     <w:p>
@@ -2828,7 +3329,7 @@
           </mc:Choice>
           <mc:Fallback>
             <w:pict>
-              <v:shape w14:anchorId="355D5ACF" id="_x0000_s1039" type="#_x0000_t202" style="position:absolute;left:0;text-align:left;margin-left:199.8pt;margin-top:211.4pt;width:33.65pt;height:38.3pt;z-index:251676672;visibility:visible;mso-wrap-style:square;mso-width-percent:0;mso-height-percent:0;mso-wrap-distance-left:9pt;mso-wrap-distance-top:3.6pt;mso-wrap-distance-right:9pt;mso-wrap-distance-bottom:3.6pt;mso-position-horizontal:absolute;mso-position-horizontal-relative:text;mso-position-vertical:absolute;mso-position-vertical-relative:text;mso-width-percent:0;mso-height-percent:0;mso-width-relative:margin;mso-height-relative:margin;v-text-anchor:top" o:gfxdata="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" filled="f" stroked="f" strokeweight="1pt">
+              <v:shape w14:anchorId="355D5ACF" id="_x0000_s1042" type="#_x0000_t202" style="position:absolute;left:0;text-align:left;margin-left:199.8pt;margin-top:211.4pt;width:33.65pt;height:38.3pt;z-index:251676672;visibility:visible;mso-wrap-style:square;mso-width-percent:0;mso-height-percent:0;mso-wrap-distance-left:9pt;mso-wrap-distance-top:3.6pt;mso-wrap-distance-right:9pt;mso-wrap-distance-bottom:3.6pt;mso-position-horizontal:absolute;mso-position-horizontal-relative:text;mso-position-vertical:absolute;mso-position-vertical-relative:text;mso-width-percent:0;mso-height-percent:0;mso-width-relative:margin;mso-height-relative:margin;v-text-anchor:top" o:gfxdata="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" filled="f" stroked="f" strokeweight="1pt">
                 <v:textbox>
                   <w:txbxContent>
                     <w:p>
@@ -3023,7 +3524,7 @@
           </mc:Choice>
           <mc:Fallback>
             <w:pict>
-              <v:shape w14:anchorId="72F8D3C5" id="_x0000_s1040" type="#_x0000_t202" style="position:absolute;left:0;text-align:left;margin-left:255.2pt;margin-top:248.3pt;width:33.65pt;height:38.3pt;z-index:251674624;visibility:visible;mso-wrap-style:square;mso-width-percent:0;mso-height-percent:0;mso-wrap-distance-left:9pt;mso-wrap-distance-top:3.6pt;mso-wrap-distance-right:9pt;mso-wrap-distance-bottom:3.6pt;mso-position-horizontal:absolute;mso-position-horizontal-relative:text;mso-position-vertical:absolute;mso-position-vertical-relative:text;mso-width-percent:0;mso-height-percent:0;mso-width-relative:margin;mso-height-relative:margin;v-text-anchor:top" o:gfxdata="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" filled="f" stroked="f" strokeweight="1pt">
+              <v:shape w14:anchorId="72F8D3C5" id="_x0000_s1043" type="#_x0000_t202" style="position:absolute;left:0;text-align:left;margin-left:255.2pt;margin-top:248.3pt;width:33.65pt;height:38.3pt;z-index:251674624;visibility:visible;mso-wrap-style:square;mso-width-percent:0;mso-height-percent:0;mso-wrap-distance-left:9pt;mso-wrap-distance-top:3.6pt;mso-wrap-distance-right:9pt;mso-wrap-distance-bottom:3.6pt;mso-position-horizontal:absolute;mso-position-horizontal-relative:text;mso-position-vertical:absolute;mso-position-vertical-relative:text;mso-width-percent:0;mso-height-percent:0;mso-width-relative:margin;mso-height-relative:margin;v-text-anchor:top" o:gfxdata="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" filled="f" stroked="f" strokeweight="1pt">
                 <v:textbox>
                   <w:txbxContent>
                     <w:p>
@@ -3218,7 +3719,7 @@
           </mc:Choice>
           <mc:Fallback>
             <w:pict>
-              <v:shape w14:anchorId="2E76DF36" id="_x0000_s1041" type="#_x0000_t202" style="position:absolute;left:0;text-align:left;margin-left:296.25pt;margin-top:302.25pt;width:33.65pt;height:38.3pt;z-index:251670528;visibility:visible;mso-wrap-style:square;mso-width-percent:0;mso-height-percent:0;mso-wrap-distance-left:9pt;mso-wrap-distance-top:3.6pt;mso-wrap-distance-right:9pt;mso-wrap-distance-bottom:3.6pt;mso-position-horizontal:absolute;mso-position-horizontal-relative:text;mso-position-vertical:absolute;mso-position-vertical-relative:text;mso-width-percent:0;mso-height-percent:0;mso-width-relative:margin;mso-height-relative:margin;v-text-anchor:top" o:gfxdata="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" filled="f" stroked="f" strokeweight="1pt">
+              <v:shape w14:anchorId="2E76DF36" id="_x0000_s1044" type="#_x0000_t202" style="position:absolute;left:0;text-align:left;margin-left:296.25pt;margin-top:302.25pt;width:33.65pt;height:38.3pt;z-index:251670528;visibility:visible;mso-wrap-style:square;mso-width-percent:0;mso-height-percent:0;mso-wrap-distance-left:9pt;mso-wrap-distance-top:3.6pt;mso-wrap-distance-right:9pt;mso-wrap-distance-bottom:3.6pt;mso-position-horizontal:absolute;mso-position-horizontal-relative:text;mso-position-vertical:absolute;mso-position-vertical-relative:text;mso-width-percent:0;mso-height-percent:0;mso-width-relative:margin;mso-height-relative:margin;v-text-anchor:top" o:gfxdata="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" filled="f" stroked="f" strokeweight="1pt">
                 <v:textbox>
                   <w:txbxContent>
                     <w:p>
@@ -3395,7 +3896,7 @@
           </mc:Choice>
           <mc:Fallback>
             <w:pict>
-              <v:shape w14:anchorId="44483A93" id="_x0000_s1042" type="#_x0000_t202" style="position:absolute;left:0;text-align:left;margin-left:259.8pt;margin-top:353.05pt;width:33.65pt;height:38.3pt;z-index:251668480;visibility:visible;mso-wrap-style:square;mso-width-percent:0;mso-height-percent:0;mso-wrap-distance-left:9pt;mso-wrap-distance-top:3.6pt;mso-wrap-distance-right:9pt;mso-wrap-distance-bottom:3.6pt;mso-position-horizontal:absolute;mso-position-horizontal-relative:text;mso-position-vertical:absolute;mso-position-vertical-relative:text;mso-width-percent:0;mso-height-percent:0;mso-width-relative:margin;mso-height-relative:margin;v-text-anchor:top" o:gfxdata="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" filled="f" stroked="f" strokeweight="1pt">
+              <v:shape w14:anchorId="44483A93" id="_x0000_s1045" type="#_x0000_t202" style="position:absolute;left:0;text-align:left;margin-left:259.8pt;margin-top:353.05pt;width:33.65pt;height:38.3pt;z-index:251668480;visibility:visible;mso-wrap-style:square;mso-width-percent:0;mso-height-percent:0;mso-wrap-distance-left:9pt;mso-wrap-distance-top:3.6pt;mso-wrap-distance-right:9pt;mso-wrap-distance-bottom:3.6pt;mso-position-horizontal:absolute;mso-position-horizontal-relative:text;mso-position-vertical:absolute;mso-position-vertical-relative:text;mso-width-percent:0;mso-height-percent:0;mso-width-relative:margin;mso-height-relative:margin;v-text-anchor:top" o:gfxdata="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" filled="f" stroked="f" strokeweight="1pt">
                 <v:textbox>
                   <w:txbxContent>
                     <w:p>
@@ -3554,7 +4055,7 @@
           </mc:Choice>
           <mc:Fallback>
             <w:pict>
-              <v:shape w14:anchorId="5514489D" id="_x0000_s1043" type="#_x0000_t202" style="position:absolute;left:0;text-align:left;margin-left:226.15pt;margin-top:325.85pt;width:33.65pt;height:38.3pt;z-index:251666432;visibility:visible;mso-wrap-style:square;mso-width-percent:0;mso-height-percent:0;mso-wrap-distance-left:9pt;mso-wrap-distance-top:3.6pt;mso-wrap-distance-right:9pt;mso-wrap-distance-bottom:3.6pt;mso-position-horizontal:absolute;mso-position-horizontal-relative:text;mso-position-vertical:absolute;mso-position-vertical-relative:text;mso-width-percent:0;mso-height-percent:0;mso-width-relative:margin;mso-height-relative:margin;v-text-anchor:top" o:gfxdata="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" filled="f" stroked="f" strokeweight="1pt">
+              <v:shape w14:anchorId="5514489D" id="_x0000_s1046" type="#_x0000_t202" style="position:absolute;left:0;text-align:left;margin-left:226.15pt;margin-top:325.85pt;width:33.65pt;height:38.3pt;z-index:251666432;visibility:visible;mso-wrap-style:square;mso-width-percent:0;mso-height-percent:0;mso-wrap-distance-left:9pt;mso-wrap-distance-top:3.6pt;mso-wrap-distance-right:9pt;mso-wrap-distance-bottom:3.6pt;mso-position-horizontal:absolute;mso-position-horizontal-relative:text;mso-position-vertical:absolute;mso-position-vertical-relative:text;mso-width-percent:0;mso-height-percent:0;mso-width-relative:margin;mso-height-relative:margin;v-text-anchor:top" o:gfxdata="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" filled="f" stroked="f" strokeweight="1pt">
                 <v:textbox>
                   <w:txbxContent>
                     <w:p>
@@ -3713,7 +4214,7 @@
           </mc:Choice>
           <mc:Fallback>
             <w:pict>
-              <v:shape w14:anchorId="5ED60739" id="_x0000_s1044" type="#_x0000_t202" style="position:absolute;left:0;text-align:left;margin-left:185.05pt;margin-top:302.3pt;width:33.65pt;height:38.3pt;z-index:251664384;visibility:visible;mso-wrap-style:square;mso-width-percent:0;mso-height-percent:0;mso-wrap-distance-left:9pt;mso-wrap-distance-top:3.6pt;mso-wrap-distance-right:9pt;mso-wrap-distance-bottom:3.6pt;mso-position-horizontal:absolute;mso-position-horizontal-relative:text;mso-position-vertical:absolute;mso-position-vertical-relative:text;mso-width-percent:0;mso-height-percent:0;mso-width-relative:margin;mso-height-relative:margin;v-text-anchor:top" o:gfxdata="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" filled="f" stroked="f" strokeweight="1pt">
+              <v:shape w14:anchorId="5ED60739" id="_x0000_s1047" type="#_x0000_t202" style="position:absolute;left:0;text-align:left;margin-left:185.05pt;margin-top:302.3pt;width:33.65pt;height:38.3pt;z-index:251664384;visibility:visible;mso-wrap-style:square;mso-width-percent:0;mso-height-percent:0;mso-wrap-distance-left:9pt;mso-wrap-distance-top:3.6pt;mso-wrap-distance-right:9pt;mso-wrap-distance-bottom:3.6pt;mso-position-horizontal:absolute;mso-position-horizontal-relative:text;mso-position-vertical:absolute;mso-position-vertical-relative:text;mso-width-percent:0;mso-height-percent:0;mso-width-relative:margin;mso-height-relative:margin;v-text-anchor:top" o:gfxdata="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" filled="f" stroked="f" strokeweight="1pt">
                 <v:textbox>
                   <w:txbxContent>
                     <w:p>
@@ -3872,7 +4373,7 @@
           </mc:Choice>
           <mc:Fallback>
             <w:pict>
-              <v:shape w14:anchorId="524BB024" id="_x0000_s1045" type="#_x0000_t202" style="position:absolute;left:0;text-align:left;margin-left:132.9pt;margin-top:299pt;width:33.65pt;height:38.3pt;z-index:251662336;visibility:visible;mso-wrap-style:square;mso-width-percent:0;mso-height-percent:0;mso-wrap-distance-left:9pt;mso-wrap-distance-top:3.6pt;mso-wrap-distance-right:9pt;mso-wrap-distance-bottom:3.6pt;mso-position-horizontal:absolute;mso-position-horizontal-relative:text;mso-position-vertical:absolute;mso-position-vertical-relative:text;mso-width-percent:0;mso-height-percent:0;mso-width-relative:margin;mso-height-relative:margin;v-text-anchor:top" o:gfxdata="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" filled="f" stroked="f" strokeweight="1pt">
+              <v:shape w14:anchorId="524BB024" id="_x0000_s1048" type="#_x0000_t202" style="position:absolute;left:0;text-align:left;margin-left:132.9pt;margin-top:299pt;width:33.65pt;height:38.3pt;z-index:251662336;visibility:visible;mso-wrap-style:square;mso-width-percent:0;mso-height-percent:0;mso-wrap-distance-left:9pt;mso-wrap-distance-top:3.6pt;mso-wrap-distance-right:9pt;mso-wrap-distance-bottom:3.6pt;mso-position-horizontal:absolute;mso-position-horizontal-relative:text;mso-position-vertical:absolute;mso-position-vertical-relative:text;mso-width-percent:0;mso-height-percent:0;mso-width-relative:margin;mso-height-relative:margin;v-text-anchor:top" o:gfxdata="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" filled="f" stroked="f" strokeweight="1pt">
                 <v:textbox>
                   <w:txbxContent>
                     <w:p>
@@ -4393,7 +4894,7 @@
   <w:style w:type="paragraph" w:default="1" w:styleId="Normln">
     <w:name w:val="Normal"/>
     <w:qFormat/>
-    <w:rsid w:val="00F64872"/>
+    <w:rsid w:val="00302626"/>
     <w:pPr>
       <w:jc w:val="both"/>
     </w:pPr>

</xml_diff>